<commit_message>
Aggiunti altri errori trovati nelle NdP #2
</commit_message>
<xml_diff>
--- a/Cosa manca RR.docx
+++ b/Cosa manca RR.docx
@@ -9,12 +9,109 @@
         <w:jc w:val="center"/>
         <w:rPr>
           <w:rFonts w:ascii="Microsoft Sans Serif" w:hAnsi="Microsoft Sans Serif"/>
-          <w:b/>
+        </w:rPr>
+      </w:pPr>
+      <w:r>
+        <w:rPr>
+          <w:rFonts w:ascii="Microsoft Sans Serif" w:hAnsi="Microsoft Sans Serif"/>
           <w:b/>
           <w:bCs/>
           <w:sz w:val="30"/>
           <w:szCs w:val="30"/>
         </w:rPr>
+        <w:t>Cosa manca:</w:t>
+      </w:r>
+    </w:p>
+    <w:p>
+      <w:pPr>
+        <w:pStyle w:val="Normal"/>
+        <w:spacing w:lineRule="auto" w:line="240" w:before="0" w:after="0"/>
+        <w:rPr>
+          <w:rFonts w:ascii="Microsoft Sans Serif" w:hAnsi="Microsoft Sans Serif"/>
+        </w:rPr>
+      </w:pPr>
+      <w:r>
+        <w:rPr>
+          <w:rFonts w:ascii="Microsoft Sans Serif" w:hAnsi="Microsoft Sans Serif"/>
+          <w:sz w:val="22"/>
+          <w:szCs w:val="22"/>
+        </w:rPr>
+        <w:t>-verbali esterni</w:t>
+        <w:br/>
+        <w:t>-verbali interni</w:t>
+      </w:r>
+      <w:r>
+        <w:rPr>
+          <w:rFonts w:eastAsia="Wingdings" w:cs="Wingdings" w:ascii="Microsoft Sans Serif" w:hAnsi="Microsoft Sans Serif"/>
+          <w:sz w:val="22"/>
+          <w:szCs w:val="22"/>
+        </w:rPr>
+        <w:t></w:t>
+      </w:r>
+      <w:r>
+        <w:rPr>
+          <w:rFonts w:ascii="Microsoft Sans Serif" w:hAnsi="Microsoft Sans Serif"/>
+          <w:sz w:val="22"/>
+          <w:szCs w:val="22"/>
+        </w:rPr>
+        <w:t xml:space="preserve"> scrivere quando abbiamo deciso le Classificazione dei requisiti interni (fine analisi dei requisiti)</w:t>
+        <w:br/>
+        <w:t>- ; negli elenchi</w:t>
+        <w:br/>
+        <w:t>-nome documenti scritti in questo modo: DocumentoDiEsempio</w:t>
+        <w:br/>
+        <w:t>-controllare che tutti i documenti rispettino le norme tipografiche</w:t>
+        <w:br/>
+        <w:t>-la prima pagina deve seguire le norme a 3.1.7</w:t>
+        <w:br/>
+        <w:t>-numerazione versione 3.2.2 dei log</w:t>
+        <w:br/>
+        <w:t>-logo in alto a sinistra</w:t>
+        <w:br/>
+        <w:t>-termini glossario in piano di progetto</w:t>
+      </w:r>
+      <w:bookmarkStart w:id="0" w:name="_GoBack"/>
+      <w:bookmarkEnd w:id="0"/>
+      <w:r>
+        <w:rPr>
+          <w:rFonts w:ascii="Microsoft Sans Serif" w:hAnsi="Microsoft Sans Serif"/>
+          <w:sz w:val="22"/>
+          <w:szCs w:val="22"/>
+        </w:rPr>
+        <w:br/>
+        <w:t>-cercare i termini che ci sono già nel glossario e aggiungere la g nei propri documenti</w:t>
+        <w:br/>
+        <w:t>-solo ad alcuni ho scritto di aggiungere dei termini nel glossario. Sicuramente me ne sono sfuggiti quindi per favore cercate anche voi.</w:t>
+      </w:r>
+    </w:p>
+    <w:p>
+      <w:pPr>
+        <w:pStyle w:val="Normal"/>
+        <w:spacing w:lineRule="auto" w:line="240" w:before="0" w:after="0"/>
+        <w:jc w:val="center"/>
+        <w:rPr>
+          <w:rFonts w:ascii="Microsoft Sans Serif" w:hAnsi="Microsoft Sans Serif"/>
+          <w:b/>
+          <w:b/>
+          <w:bCs/>
+        </w:rPr>
+      </w:pPr>
+      <w:r>
+        <w:rPr>
+          <w:rFonts w:ascii="Microsoft Sans Serif" w:hAnsi="Microsoft Sans Serif"/>
+          <w:b/>
+          <w:bCs/>
+        </w:rPr>
+      </w:r>
+    </w:p>
+    <w:p>
+      <w:pPr>
+        <w:pStyle w:val="Normal"/>
+        <w:spacing w:lineRule="auto" w:line="240" w:before="0" w:after="0"/>
+        <w:jc w:val="center"/>
+        <w:rPr>
+          <w:rFonts w:ascii="Microsoft Sans Serif" w:hAnsi="Microsoft Sans Serif"/>
+        </w:rPr>
       </w:pPr>
       <w:r>
         <w:rPr>
@@ -24,28 +121,29 @@
           <w:sz w:val="30"/>
           <w:szCs w:val="30"/>
         </w:rPr>
-        <w:t>Cosa manca:</w:t>
-      </w:r>
-    </w:p>
-    <w:p>
-      <w:pPr>
-        <w:pStyle w:val="Normal"/>
-        <w:spacing w:lineRule="auto" w:line="240" w:before="0" w:after="0"/>
-        <w:rPr>
-          <w:rFonts w:ascii="Microsoft Sans Serif" w:hAnsi="Microsoft Sans Serif"/>
-          <w:sz w:val="22"/>
-          <w:szCs w:val="22"/>
-        </w:rPr>
-      </w:pPr>
-      <w:r>
-        <w:rPr>
-          <w:rFonts w:ascii="Microsoft Sans Serif" w:hAnsi="Microsoft Sans Serif"/>
-          <w:sz w:val="22"/>
-          <w:szCs w:val="22"/>
-        </w:rPr>
-        <w:t>-verbali esterni</w:t>
-        <w:br/>
-        <w:t>-verbali interni</w:t>
+        <w:t>Norme di progetto</w:t>
+      </w:r>
+    </w:p>
+    <w:p>
+      <w:pPr>
+        <w:pStyle w:val="Normal"/>
+        <w:spacing w:lineRule="auto" w:line="240" w:before="0" w:after="0"/>
+        <w:jc w:val="left"/>
+        <w:rPr>
+          <w:rFonts w:ascii="Microsoft Sans Serif" w:hAnsi="Microsoft Sans Serif"/>
+        </w:rPr>
+      </w:pPr>
+      <w:r>
+        <w:rPr>
+          <w:rFonts w:ascii="Microsoft Sans Serif" w:hAnsi="Microsoft Sans Serif"/>
+          <w:sz w:val="22"/>
+          <w:szCs w:val="22"/>
+        </w:rPr>
+        <w:t>-Logo copertina</w:t>
+        <w:br/>
+        <w:t>-scrivere il nome del documento in basso a sx</w:t>
+        <w:br/>
+        <w:t xml:space="preserve">-log modifiche </w:t>
       </w:r>
       <w:r>
         <w:rPr>
@@ -61,114 +159,6 @@
           <w:sz w:val="22"/>
           <w:szCs w:val="22"/>
         </w:rPr>
-        <w:t xml:space="preserve"> scrivere quando abbiamo deciso le Classificazione dei requisiti interni (fine analisi dei requisiti)</w:t>
-        <w:br/>
-        <w:t>- ; negli elenchi</w:t>
-        <w:br/>
-        <w:t>-nome documenti scritti in questo modo: DocumentoDiEsempio</w:t>
-        <w:br/>
-        <w:t>-controllare che tutti i documenti rispettino le norme tipografiche</w:t>
-        <w:br/>
-        <w:t>-la prima pagina deve seguire le norme a 3.1.7</w:t>
-        <w:br/>
-        <w:t>-numerazione versione 3.2.2 dei log</w:t>
-        <w:br/>
-        <w:t>-logo in alto a sinistra</w:t>
-        <w:br/>
-        <w:t>-termini glossario in piano di progetto</w:t>
-      </w:r>
-      <w:bookmarkStart w:id="0" w:name="_GoBack"/>
-      <w:bookmarkEnd w:id="0"/>
-      <w:r>
-        <w:rPr>
-          <w:rFonts w:ascii="Microsoft Sans Serif" w:hAnsi="Microsoft Sans Serif"/>
-          <w:sz w:val="22"/>
-          <w:szCs w:val="22"/>
-        </w:rPr>
-        <w:br/>
-        <w:t>-cercare i termini che ci sono già nel glossario e aggiungere la g nei propri documenti</w:t>
-        <w:br/>
-        <w:t>-solo ad alcuni ho scritto di aggiungere dei termini nel glossario. Sicuramente me ne sono sfuggiti quindi per favore cercate anche voi.</w:t>
-      </w:r>
-    </w:p>
-    <w:p>
-      <w:pPr>
-        <w:pStyle w:val="Normal"/>
-        <w:spacing w:lineRule="auto" w:line="240" w:before="0" w:after="0"/>
-        <w:jc w:val="center"/>
-        <w:rPr>
-          <w:b/>
-          <w:b/>
-          <w:bCs/>
-        </w:rPr>
-      </w:pPr>
-      <w:r>
-        <w:rPr>
-          <w:rFonts w:ascii="Microsoft Sans Serif" w:hAnsi="Microsoft Sans Serif"/>
-          <w:sz w:val="30"/>
-          <w:szCs w:val="30"/>
-        </w:rPr>
-      </w:r>
-    </w:p>
-    <w:p>
-      <w:pPr>
-        <w:pStyle w:val="Normal"/>
-        <w:spacing w:lineRule="auto" w:line="240" w:before="0" w:after="0"/>
-        <w:jc w:val="center"/>
-        <w:rPr>
-          <w:rFonts w:ascii="Microsoft Sans Serif" w:hAnsi="Microsoft Sans Serif"/>
-          <w:sz w:val="30"/>
-          <w:szCs w:val="30"/>
-        </w:rPr>
-      </w:pPr>
-      <w:r>
-        <w:rPr>
-          <w:rFonts w:ascii="Microsoft Sans Serif" w:hAnsi="Microsoft Sans Serif"/>
-          <w:b/>
-          <w:bCs/>
-          <w:sz w:val="30"/>
-          <w:szCs w:val="30"/>
-        </w:rPr>
-        <w:t>Norme di progetto</w:t>
-      </w:r>
-    </w:p>
-    <w:p>
-      <w:pPr>
-        <w:pStyle w:val="Normal"/>
-        <w:spacing w:lineRule="auto" w:line="240" w:before="0" w:after="0"/>
-        <w:jc w:val="left"/>
-        <w:rPr>
-          <w:rFonts w:ascii="Microsoft Sans Serif" w:hAnsi="Microsoft Sans Serif"/>
-          <w:sz w:val="22"/>
-          <w:szCs w:val="22"/>
-        </w:rPr>
-      </w:pPr>
-      <w:r>
-        <w:rPr>
-          <w:rFonts w:ascii="Microsoft Sans Serif" w:hAnsi="Microsoft Sans Serif"/>
-          <w:sz w:val="22"/>
-          <w:szCs w:val="22"/>
-        </w:rPr>
-        <w:t>-Logo copertina</w:t>
-        <w:br/>
-        <w:t>-scrivere il nome del documento in basso a sx</w:t>
-        <w:br/>
-        <w:t xml:space="preserve">-log modifiche </w:t>
-      </w:r>
-      <w:r>
-        <w:rPr>
-          <w:rFonts w:eastAsia="Wingdings" w:cs="Wingdings" w:ascii="Microsoft Sans Serif" w:hAnsi="Microsoft Sans Serif"/>
-          <w:sz w:val="22"/>
-          <w:szCs w:val="22"/>
-        </w:rPr>
-        <w:t></w:t>
-      </w:r>
-      <w:r>
-        <w:rPr>
-          <w:rFonts w:ascii="Microsoft Sans Serif" w:hAnsi="Microsoft Sans Serif"/>
-          <w:sz w:val="22"/>
-          <w:szCs w:val="22"/>
-        </w:rPr>
         <w:t xml:space="preserve"> Mi raccomando attenersi ai ruoli definiti nel piano di progetto (per esempio c’è scritto che matteo Bordin era amministratore all’inizio e doveva iniziare a stendere le norme. Di conseguenza dovete scrivere che qualcosa l’ho fatta anche io). In poche parole falsificare bene, attenendosi alle tempistiche e ruoli del piano di progetto</w:t>
       </w:r>
     </w:p>
@@ -179,28 +169,16 @@
         <w:jc w:val="left"/>
         <w:rPr>
           <w:rFonts w:ascii="Microsoft Sans Serif" w:hAnsi="Microsoft Sans Serif"/>
-          <w:color w:val="CE181E"/>
-          <w:sz w:val="22"/>
-          <w:szCs w:val="22"/>
-        </w:rPr>
-      </w:pPr>
-      <w:r>
-        <w:rPr>
-          <w:rFonts w:ascii="Microsoft Sans Serif" w:hAnsi="Microsoft Sans Serif"/>
-          <w:color w:val="CE181E"/>
-          <w:sz w:val="22"/>
-          <w:szCs w:val="22"/>
-        </w:rPr>
-        <w:t>-</w:t>
-      </w:r>
-      <w:r>
-        <w:rPr>
-          <w:rFonts w:ascii="Microsoft Sans Serif" w:hAnsi="Microsoft Sans Serif"/>
-          <w:color w:val="CE181E"/>
-          <w:sz w:val="22"/>
-          <w:szCs w:val="22"/>
-        </w:rPr>
-        <w:t>1.2</w:t>
+        </w:rPr>
+      </w:pPr>
+      <w:r>
+        <w:rPr>
+          <w:rFonts w:ascii="Microsoft Sans Serif" w:hAnsi="Microsoft Sans Serif"/>
+          <w:color w:val="CE181E"/>
+          <w:sz w:val="22"/>
+          <w:szCs w:val="22"/>
+        </w:rPr>
+        <w:t>-1.2</w:t>
         <w:tab/>
         <w:t>si dice “erogati a terzi” e non “erogati ai terzi”</w:t>
       </w:r>
@@ -212,27 +190,16 @@
         <w:jc w:val="left"/>
         <w:rPr>
           <w:rFonts w:ascii="Microsoft Sans Serif" w:hAnsi="Microsoft Sans Serif"/>
-          <w:sz w:val="22"/>
-          <w:szCs w:val="22"/>
-        </w:rPr>
-      </w:pPr>
-      <w:r>
-        <w:rPr>
-          <w:rFonts w:ascii="Microsoft Sans Serif" w:hAnsi="Microsoft Sans Serif"/>
-          <w:color w:val="CE181E"/>
-          <w:sz w:val="22"/>
-          <w:szCs w:val="22"/>
-        </w:rPr>
-        <w:t>-</w:t>
-      </w:r>
-      <w:r>
-        <w:rPr>
-          <w:rFonts w:ascii="Microsoft Sans Serif" w:hAnsi="Microsoft Sans Serif"/>
-          <w:color w:val="CE181E"/>
-          <w:sz w:val="22"/>
-          <w:szCs w:val="22"/>
-        </w:rPr>
-        <w:t xml:space="preserve">1.2 </w:t>
+        </w:rPr>
+      </w:pPr>
+      <w:r>
+        <w:rPr>
+          <w:rFonts w:ascii="Microsoft Sans Serif" w:hAnsi="Microsoft Sans Serif"/>
+          <w:color w:val="CE181E"/>
+          <w:sz w:val="22"/>
+          <w:szCs w:val="22"/>
+        </w:rPr>
+        <w:t xml:space="preserve">-1.2 </w:t>
         <w:tab/>
         <w:t>la seconda frase secondo me è da riscrivere, non verranno utilizzate reti bayesiane ma il l’estensione/plugin implementerà le reti bayesiane (io sul piano di progetto ho scritto plugin e non estensione)</w:t>
       </w:r>
@@ -255,27 +222,16 @@
         <w:jc w:val="left"/>
         <w:rPr>
           <w:rFonts w:ascii="Microsoft Sans Serif" w:hAnsi="Microsoft Sans Serif"/>
-          <w:sz w:val="22"/>
-          <w:szCs w:val="22"/>
-        </w:rPr>
-      </w:pPr>
-      <w:r>
-        <w:rPr>
-          <w:rFonts w:ascii="Microsoft Sans Serif" w:hAnsi="Microsoft Sans Serif"/>
-          <w:color w:val="CE181E"/>
-          <w:sz w:val="22"/>
-          <w:szCs w:val="22"/>
-        </w:rPr>
-        <w:t>-</w:t>
-      </w:r>
-      <w:r>
-        <w:rPr>
-          <w:rFonts w:ascii="Microsoft Sans Serif" w:hAnsi="Microsoft Sans Serif"/>
-          <w:color w:val="CE181E"/>
-          <w:sz w:val="22"/>
-          <w:szCs w:val="22"/>
-        </w:rPr>
-        <w:t>2.1 il professore non è “tullio” (nome proprio del professore), bisogna inserire Vardanega (o come si scrive) e c’è una concatenazione di e troppo vicine tra loro, bisogna cambiare la seconda riscrivendo al frase</w:t>
+        </w:rPr>
+      </w:pPr>
+      <w:r>
+        <w:rPr>
+          <w:rFonts w:ascii="Microsoft Sans Serif" w:hAnsi="Microsoft Sans Serif"/>
+          <w:color w:val="CE181E"/>
+          <w:sz w:val="22"/>
+          <w:szCs w:val="22"/>
+        </w:rPr>
+        <w:t>-2.1 il professore non è “tullio” (nome proprio del professore), bisogna inserire Vardanega (o come si scrive) e c’è una concatenazione di e troppo vicine tra loro, bisogna cambiare la seconda riscrivendo al frase</w:t>
       </w:r>
       <w:r>
         <w:rPr>
@@ -296,38 +252,25 @@
         <w:jc w:val="left"/>
         <w:rPr>
           <w:rFonts w:ascii="Microsoft Sans Serif" w:hAnsi="Microsoft Sans Serif"/>
-          <w:sz w:val="22"/>
-          <w:szCs w:val="22"/>
-        </w:rPr>
-      </w:pPr>
-      <w:r>
-        <w:rPr>
-          <w:rFonts w:ascii="Microsoft Sans Serif" w:hAnsi="Microsoft Sans Serif"/>
-          <w:color w:val="CE181E"/>
-          <w:sz w:val="22"/>
-          <w:szCs w:val="22"/>
-        </w:rPr>
-        <w:t>-</w:t>
-      </w:r>
-      <w:r>
-        <w:rPr>
-          <w:rFonts w:ascii="Microsoft Sans Serif" w:hAnsi="Microsoft Sans Serif"/>
-          <w:color w:val="CE181E"/>
-          <w:sz w:val="22"/>
-          <w:szCs w:val="22"/>
-        </w:rPr>
-        <w:t>2.1.1 lo studio di fattibilità l’abbiamo fatto tutti assieme, non solo una parte del gruppo</w:t>
-      </w:r>
-    </w:p>
-    <w:p>
-      <w:pPr>
-        <w:pStyle w:val="Normal"/>
-        <w:spacing w:lineRule="auto" w:line="240" w:before="0" w:after="0"/>
-        <w:jc w:val="left"/>
-        <w:rPr>
-          <w:rFonts w:ascii="Microsoft Sans Serif" w:hAnsi="Microsoft Sans Serif"/>
-          <w:sz w:val="22"/>
-          <w:szCs w:val="22"/>
+        </w:rPr>
+      </w:pPr>
+      <w:r>
+        <w:rPr>
+          <w:rFonts w:ascii="Microsoft Sans Serif" w:hAnsi="Microsoft Sans Serif"/>
+          <w:color w:val="CE181E"/>
+          <w:sz w:val="22"/>
+          <w:szCs w:val="22"/>
+        </w:rPr>
+        <w:t>-2.1.1 lo studio di fattibilità l’abbiamo fatto tutti assieme, non solo una parte del gruppo</w:t>
+      </w:r>
+    </w:p>
+    <w:p>
+      <w:pPr>
+        <w:pStyle w:val="Normal"/>
+        <w:spacing w:lineRule="auto" w:line="240" w:before="0" w:after="0"/>
+        <w:jc w:val="left"/>
+        <w:rPr>
+          <w:rFonts w:ascii="Microsoft Sans Serif" w:hAnsi="Microsoft Sans Serif"/>
         </w:rPr>
       </w:pPr>
       <w:r>
@@ -347,8 +290,6 @@
         <w:jc w:val="left"/>
         <w:rPr>
           <w:rFonts w:ascii="Microsoft Sans Serif" w:hAnsi="Microsoft Sans Serif"/>
-          <w:sz w:val="22"/>
-          <w:szCs w:val="22"/>
         </w:rPr>
       </w:pPr>
       <w:r>
@@ -368,38 +309,25 @@
         <w:jc w:val="left"/>
         <w:rPr>
           <w:rFonts w:ascii="Microsoft Sans Serif" w:hAnsi="Microsoft Sans Serif"/>
-          <w:sz w:val="22"/>
-          <w:szCs w:val="22"/>
-        </w:rPr>
-      </w:pPr>
-      <w:r>
-        <w:rPr>
-          <w:rFonts w:ascii="Microsoft Sans Serif" w:hAnsi="Microsoft Sans Serif"/>
-          <w:color w:val="CE181E"/>
-          <w:sz w:val="22"/>
-          <w:szCs w:val="22"/>
-        </w:rPr>
-        <w:t>-</w:t>
-      </w:r>
-      <w:r>
-        <w:rPr>
-          <w:rFonts w:ascii="Microsoft Sans Serif" w:hAnsi="Microsoft Sans Serif"/>
-          <w:color w:val="CE181E"/>
-          <w:sz w:val="22"/>
-          <w:szCs w:val="22"/>
-        </w:rPr>
-        <w:t>2.2 forse conviene iniziare il paragrafo alla pagina successiva (solo questione stilistica)</w:t>
-      </w:r>
-    </w:p>
-    <w:p>
-      <w:pPr>
-        <w:pStyle w:val="Normal"/>
-        <w:spacing w:lineRule="auto" w:line="240" w:before="0" w:after="0"/>
-        <w:jc w:val="left"/>
-        <w:rPr>
-          <w:rFonts w:ascii="Microsoft Sans Serif" w:hAnsi="Microsoft Sans Serif"/>
-          <w:sz w:val="22"/>
-          <w:szCs w:val="22"/>
+        </w:rPr>
+      </w:pPr>
+      <w:r>
+        <w:rPr>
+          <w:rFonts w:ascii="Microsoft Sans Serif" w:hAnsi="Microsoft Sans Serif"/>
+          <w:color w:val="CE181E"/>
+          <w:sz w:val="22"/>
+          <w:szCs w:val="22"/>
+        </w:rPr>
+        <w:t>-2.2 forse conviene iniziare il paragrafo alla pagina successiva (solo questione stilistica)</w:t>
+      </w:r>
+    </w:p>
+    <w:p>
+      <w:pPr>
+        <w:pStyle w:val="Normal"/>
+        <w:spacing w:lineRule="auto" w:line="240" w:before="0" w:after="0"/>
+        <w:jc w:val="left"/>
+        <w:rPr>
+          <w:rFonts w:ascii="Microsoft Sans Serif" w:hAnsi="Microsoft Sans Serif"/>
         </w:rPr>
       </w:pPr>
       <w:r>
@@ -419,8 +347,6 @@
         <w:jc w:val="left"/>
         <w:rPr>
           <w:rFonts w:ascii="Microsoft Sans Serif" w:hAnsi="Microsoft Sans Serif"/>
-          <w:sz w:val="22"/>
-          <w:szCs w:val="22"/>
         </w:rPr>
       </w:pPr>
       <w:r>
@@ -440,38 +366,25 @@
         <w:jc w:val="left"/>
         <w:rPr>
           <w:rFonts w:ascii="Microsoft Sans Serif" w:hAnsi="Microsoft Sans Serif"/>
-          <w:sz w:val="22"/>
-          <w:szCs w:val="22"/>
-        </w:rPr>
-      </w:pPr>
-      <w:r>
-        <w:rPr>
-          <w:rFonts w:ascii="Microsoft Sans Serif" w:hAnsi="Microsoft Sans Serif"/>
-          <w:color w:val="CE181E"/>
-          <w:sz w:val="22"/>
-          <w:szCs w:val="22"/>
-        </w:rPr>
-        <w:t>-</w:t>
-      </w:r>
-      <w:r>
-        <w:rPr>
-          <w:rFonts w:ascii="Microsoft Sans Serif" w:hAnsi="Microsoft Sans Serif"/>
-          <w:color w:val="CE181E"/>
-          <w:sz w:val="22"/>
-          <w:szCs w:val="22"/>
-        </w:rPr>
-        <w:t>2.2.2 ; alla fine del primo punto dell’elenco va attaccato all’ultima parola, senza spazio in mezzo</w:t>
-      </w:r>
-    </w:p>
-    <w:p>
-      <w:pPr>
-        <w:pStyle w:val="Normal"/>
-        <w:spacing w:lineRule="auto" w:line="240" w:before="0" w:after="0"/>
-        <w:jc w:val="left"/>
-        <w:rPr>
-          <w:rFonts w:ascii="Microsoft Sans Serif" w:hAnsi="Microsoft Sans Serif"/>
-          <w:sz w:val="22"/>
-          <w:szCs w:val="22"/>
+        </w:rPr>
+      </w:pPr>
+      <w:r>
+        <w:rPr>
+          <w:rFonts w:ascii="Microsoft Sans Serif" w:hAnsi="Microsoft Sans Serif"/>
+          <w:color w:val="CE181E"/>
+          <w:sz w:val="22"/>
+          <w:szCs w:val="22"/>
+        </w:rPr>
+        <w:t>-2.2.2 ; alla fine del primo punto dell’elenco va attaccato all’ultima parola, senza spazio in mezzo</w:t>
+      </w:r>
+    </w:p>
+    <w:p>
+      <w:pPr>
+        <w:pStyle w:val="Normal"/>
+        <w:spacing w:lineRule="auto" w:line="240" w:before="0" w:after="0"/>
+        <w:jc w:val="left"/>
+        <w:rPr>
+          <w:rFonts w:ascii="Microsoft Sans Serif" w:hAnsi="Microsoft Sans Serif"/>
         </w:rPr>
       </w:pPr>
       <w:r>
@@ -491,8 +404,6 @@
         <w:jc w:val="left"/>
         <w:rPr>
           <w:rFonts w:ascii="Microsoft Sans Serif" w:hAnsi="Microsoft Sans Serif"/>
-          <w:sz w:val="22"/>
-          <w:szCs w:val="22"/>
         </w:rPr>
       </w:pPr>
       <w:r>
@@ -512,8 +423,6 @@
         <w:jc w:val="left"/>
         <w:rPr>
           <w:rFonts w:ascii="Microsoft Sans Serif" w:hAnsi="Microsoft Sans Serif"/>
-          <w:sz w:val="22"/>
-          <w:szCs w:val="22"/>
         </w:rPr>
       </w:pPr>
       <w:r>
@@ -554,27 +463,23 @@
           <w:t>https://www.pmi.it/impresa/business-e-project-management/articolo/421/il-piano-di-progetto.html</w:t>
         </w:r>
       </w:hyperlink>
-      <w:hyperlink r:id="rId3">
-        <w:r>
-          <w:rPr>
-            <w:rFonts w:ascii="Microsoft Sans Serif" w:hAnsi="Microsoft Sans Serif"/>
-            <w:color w:val="CE181E"/>
-            <w:sz w:val="22"/>
-            <w:szCs w:val="22"/>
-          </w:rPr>
-          <w:t xml:space="preserve"> )</w:t>
-        </w:r>
-      </w:hyperlink>
-    </w:p>
-    <w:p>
-      <w:pPr>
-        <w:pStyle w:val="Normal"/>
-        <w:spacing w:lineRule="auto" w:line="240" w:before="0" w:after="0"/>
-        <w:jc w:val="left"/>
-        <w:rPr>
-          <w:rFonts w:ascii="Microsoft Sans Serif" w:hAnsi="Microsoft Sans Serif"/>
-          <w:sz w:val="22"/>
-          <w:szCs w:val="22"/>
+      <w:r>
+        <w:rPr>
+          <w:rFonts w:ascii="Microsoft Sans Serif" w:hAnsi="Microsoft Sans Serif"/>
+          <w:color w:val="CE181E"/>
+          <w:sz w:val="22"/>
+          <w:szCs w:val="22"/>
+        </w:rPr>
+        <w:t xml:space="preserve"> )</w:t>
+      </w:r>
+    </w:p>
+    <w:p>
+      <w:pPr>
+        <w:pStyle w:val="Normal"/>
+        <w:spacing w:lineRule="auto" w:line="240" w:before="0" w:after="0"/>
+        <w:jc w:val="left"/>
+        <w:rPr>
+          <w:rFonts w:ascii="Microsoft Sans Serif" w:hAnsi="Microsoft Sans Serif"/>
         </w:rPr>
       </w:pPr>
       <w:r>
@@ -594,27 +499,16 @@
         <w:jc w:val="left"/>
         <w:rPr>
           <w:rFonts w:ascii="Microsoft Sans Serif" w:hAnsi="Microsoft Sans Serif"/>
-          <w:sz w:val="22"/>
-          <w:szCs w:val="22"/>
-        </w:rPr>
-      </w:pPr>
-      <w:r>
-        <w:rPr>
-          <w:rFonts w:ascii="Microsoft Sans Serif" w:hAnsi="Microsoft Sans Serif"/>
-          <w:color w:val="CE181E"/>
-          <w:sz w:val="22"/>
-          <w:szCs w:val="22"/>
-        </w:rPr>
-        <w:t>-</w:t>
-      </w:r>
-      <w:r>
-        <w:rPr>
-          <w:rFonts w:ascii="Microsoft Sans Serif" w:hAnsi="Microsoft Sans Serif"/>
-          <w:color w:val="CE181E"/>
-          <w:sz w:val="22"/>
-          <w:szCs w:val="22"/>
-        </w:rPr>
-        <w:t>3.1.7 rimuovere lo “stato del documento” perché vengono pubblicati solo i documenti approvati, quindi non ha senso averlo</w:t>
+        </w:rPr>
+      </w:pPr>
+      <w:r>
+        <w:rPr>
+          <w:rFonts w:ascii="Microsoft Sans Serif" w:hAnsi="Microsoft Sans Serif"/>
+          <w:color w:val="CE181E"/>
+          <w:sz w:val="22"/>
+          <w:szCs w:val="22"/>
+        </w:rPr>
+        <w:t>-3.1.7 rimuovere lo “stato del documento” perché vengono pubblicati solo i documenti approvati, quindi non ha senso averlo</w:t>
       </w:r>
       <w:r>
         <w:rPr>
@@ -633,58 +527,39 @@
         <w:jc w:val="left"/>
         <w:rPr>
           <w:rFonts w:ascii="Microsoft Sans Serif" w:hAnsi="Microsoft Sans Serif"/>
-          <w:color w:val="CE181E"/>
-          <w:sz w:val="22"/>
-          <w:szCs w:val="22"/>
-        </w:rPr>
-      </w:pPr>
-      <w:r>
-        <w:rPr>
-          <w:rFonts w:ascii="Microsoft Sans Serif" w:hAnsi="Microsoft Sans Serif"/>
-          <w:color w:val="CE181E"/>
-          <w:sz w:val="22"/>
-          <w:szCs w:val="22"/>
-        </w:rPr>
-        <w:t>-</w:t>
-      </w:r>
-      <w:r>
-        <w:rPr>
-          <w:rFonts w:ascii="Microsoft Sans Serif" w:hAnsi="Microsoft Sans Serif"/>
-          <w:color w:val="CE181E"/>
-          <w:sz w:val="22"/>
-          <w:szCs w:val="22"/>
-        </w:rPr>
-        <w:t>3,1,7 indice, nei documenti in cui ha senso vengono iserite anche la tabella delle tabelle la tabella delle immagini subito dopo l’indice</w:t>
-      </w:r>
-    </w:p>
-    <w:p>
-      <w:pPr>
-        <w:pStyle w:val="Normal"/>
-        <w:spacing w:lineRule="auto" w:line="240" w:before="0" w:after="0"/>
-        <w:jc w:val="left"/>
-        <w:rPr/>
-      </w:pPr>
-      <w:r>
-        <w:rPr>
-          <w:rFonts w:ascii="Microsoft Sans Serif" w:hAnsi="Microsoft Sans Serif"/>
-          <w:color w:val="CE181E"/>
-          <w:sz w:val="22"/>
-          <w:szCs w:val="22"/>
-        </w:rPr>
-        <w:t>-</w:t>
-      </w:r>
-      <w:r>
-        <w:rPr>
-          <w:rFonts w:ascii="Microsoft Sans Serif" w:hAnsi="Microsoft Sans Serif"/>
-          <w:color w:val="CE181E"/>
-          <w:sz w:val="22"/>
-          <w:szCs w:val="22"/>
-        </w:rPr>
-        <w:t xml:space="preserve">3.1.8 al posto di LATEX inserire il logo di latex (comando </w:t>
-      </w:r>
-      <w:r>
-        <w:rPr>
-          <w:rFonts w:ascii="Consolas;Menlo;Monaco;Lucida Console;Liberation Mono;DejaVu Sans Mono;Bitstream Vera Sans Mono;Courier New;monospace;sans-serif" w:hAnsi="Consolas;Menlo;Monaco;Lucida Console;Liberation Mono;DejaVu Sans Mono;Bitstream Vera Sans Mono;Courier New;monospace;sans-serif"/>
+        </w:rPr>
+      </w:pPr>
+      <w:r>
+        <w:rPr>
+          <w:rFonts w:ascii="Microsoft Sans Serif" w:hAnsi="Microsoft Sans Serif"/>
+          <w:color w:val="CE181E"/>
+          <w:sz w:val="22"/>
+          <w:szCs w:val="22"/>
+        </w:rPr>
+        <w:t>-3,1,7 indice, nei documenti in cui ha senso vengono iserite anche la tabella delle tabelle la tabella delle immagini subito dopo l’indice</w:t>
+      </w:r>
+    </w:p>
+    <w:p>
+      <w:pPr>
+        <w:pStyle w:val="Normal"/>
+        <w:spacing w:lineRule="auto" w:line="240" w:before="0" w:after="0"/>
+        <w:jc w:val="left"/>
+        <w:rPr>
+          <w:rFonts w:ascii="Microsoft Sans Serif" w:hAnsi="Microsoft Sans Serif"/>
+        </w:rPr>
+      </w:pPr>
+      <w:r>
+        <w:rPr>
+          <w:rFonts w:ascii="Microsoft Sans Serif" w:hAnsi="Microsoft Sans Serif"/>
+          <w:color w:val="CE181E"/>
+          <w:sz w:val="22"/>
+          <w:szCs w:val="22"/>
+        </w:rPr>
+        <w:t xml:space="preserve">-3.1.8 al posto di LATEX inserire il logo di latex (comando </w:t>
+      </w:r>
+      <w:r>
+        <w:rPr>
+          <w:rFonts w:ascii="Microsoft Sans Serif" w:hAnsi="Microsoft Sans Serif"/>
           <w:b w:val="false"/>
           <w:i w:val="false"/>
           <w:caps w:val="false"/>
@@ -696,11 +571,14 @@
         <w:t>\LaTeX</w:t>
       </w:r>
       <w:r>
-        <w:rPr/>
+        <w:rPr>
+          <w:rFonts w:ascii="Microsoft Sans Serif" w:hAnsi="Microsoft Sans Serif"/>
+        </w:rPr>
         <w:t xml:space="preserve"> </w:t>
       </w:r>
       <w:r>
         <w:rPr>
+          <w:rFonts w:ascii="Microsoft Sans Serif" w:hAnsi="Microsoft Sans Serif"/>
           <w:color w:val="CE181E"/>
         </w:rPr>
         <w:t>)</w:t>
@@ -711,44 +589,47 @@
         <w:pStyle w:val="Normal"/>
         <w:spacing w:lineRule="auto" w:line="240" w:before="0" w:after="0"/>
         <w:jc w:val="left"/>
-        <w:rPr/>
-      </w:pPr>
-      <w:r>
-        <w:rPr>
-          <w:color w:val="CE181E"/>
-        </w:rPr>
-        <w:t>-</w:t>
-      </w:r>
-      <w:r>
-        <w:rPr>
-          <w:color w:val="CE181E"/>
-        </w:rPr>
-        <w:t>3.2.1 abbiamo usato anche gitFlow (almeno io) e conviene inizare tutti ad usarlo, perché è molto comodo e semplice, poi si arrangia lui a pushare sul branch giusto e quando chiudi la feature pusha direttamente anche su development</w:t>
-      </w:r>
-    </w:p>
-    <w:p>
-      <w:pPr>
-        <w:pStyle w:val="Normal"/>
-        <w:spacing w:lineRule="auto" w:line="240" w:before="0" w:after="0"/>
-        <w:jc w:val="left"/>
-        <w:rPr/>
-      </w:pPr>
-      <w:r>
-        <w:rPr>
-          <w:color w:val="CE181E"/>
-        </w:rPr>
-        <w:t>-3.2.2 secondmo me è meglio usare X.Y.Z (cambiano solo le lettere) perché in matematica A, B, C, ecc.. sono considerate costanti mentre dalla x in poi variabili (facoltativo)</w:t>
-      </w:r>
-    </w:p>
-    <w:p>
-      <w:pPr>
-        <w:pStyle w:val="Normal"/>
-        <w:spacing w:lineRule="auto" w:line="240" w:before="0" w:after="0"/>
-        <w:jc w:val="left"/>
-        <w:rPr/>
-      </w:pPr>
-      <w:r>
-        <w:rPr>
+        <w:rPr>
+          <w:rFonts w:ascii="Microsoft Sans Serif" w:hAnsi="Microsoft Sans Serif"/>
+        </w:rPr>
+      </w:pPr>
+      <w:r>
+        <w:rPr>
+          <w:rFonts w:ascii="Microsoft Sans Serif" w:hAnsi="Microsoft Sans Serif"/>
+          <w:color w:val="CE181E"/>
+        </w:rPr>
+        <w:t>-3.2.1 abbiamo usato anche gitFlow (almeno io) e conviene inizare tutti ad usarlo, perché è molto comodo e semplice, poi si arrangia lui a pushare sul branch giusto e quando chiudi la feature pusha direttamente anche su development</w:t>
+      </w:r>
+    </w:p>
+    <w:p>
+      <w:pPr>
+        <w:pStyle w:val="Normal"/>
+        <w:spacing w:lineRule="auto" w:line="240" w:before="0" w:after="0"/>
+        <w:jc w:val="left"/>
+        <w:rPr>
+          <w:rFonts w:ascii="Microsoft Sans Serif" w:hAnsi="Microsoft Sans Serif"/>
+        </w:rPr>
+      </w:pPr>
+      <w:r>
+        <w:rPr>
+          <w:rFonts w:ascii="Microsoft Sans Serif" w:hAnsi="Microsoft Sans Serif"/>
+          <w:color w:val="CE181E"/>
+        </w:rPr>
+        <w:t>-3.2.2 secondo me è meglio usare X.Y.Z (cambiano solo le lettere) perché in matematica A, B, C, ecc.. sono considerate costanti mentre dalla x in poi variabili (facoltativo)</w:t>
+      </w:r>
+    </w:p>
+    <w:p>
+      <w:pPr>
+        <w:pStyle w:val="Normal"/>
+        <w:spacing w:lineRule="auto" w:line="240" w:before="0" w:after="0"/>
+        <w:jc w:val="left"/>
+        <w:rPr>
+          <w:rFonts w:ascii="Microsoft Sans Serif" w:hAnsi="Microsoft Sans Serif"/>
+        </w:rPr>
+      </w:pPr>
+      <w:r>
+        <w:rPr>
+          <w:rFonts w:ascii="Microsoft Sans Serif" w:hAnsi="Microsoft Sans Serif"/>
           <w:color w:val="CE181E"/>
         </w:rPr>
         <w:t>-4.1 c’è scritto “vengono le presentate le norme” un articolo “le” in piu</w:t>
@@ -759,10 +640,13 @@
         <w:pStyle w:val="Normal"/>
         <w:spacing w:lineRule="auto" w:line="240" w:before="0" w:after="0"/>
         <w:jc w:val="left"/>
-        <w:rPr/>
-      </w:pPr>
-      <w:r>
-        <w:rPr>
+        <w:rPr>
+          <w:rFonts w:ascii="Microsoft Sans Serif" w:hAnsi="Microsoft Sans Serif"/>
+        </w:rPr>
+      </w:pPr>
+      <w:r>
+        <w:rPr>
+          <w:rFonts w:ascii="Microsoft Sans Serif" w:hAnsi="Microsoft Sans Serif"/>
           <w:color w:val="CE181E"/>
         </w:rPr>
         <w:t>-4.1.1 “è stato utilizzato” è da sostituire con “viene utilizzato” perché effettivamente lo stiamo ancora usando e lo useremo fino alla fine</w:t>
@@ -773,30 +657,30 @@
         <w:pStyle w:val="Normal"/>
         <w:spacing w:lineRule="auto" w:line="240" w:before="0" w:after="0"/>
         <w:jc w:val="left"/>
-        <w:rPr/>
-      </w:pPr>
-      <w:r>
-        <w:rPr>
-          <w:color w:val="CE181E"/>
-        </w:rPr>
-        <w:t>-</w:t>
-      </w:r>
-      <w:r>
-        <w:rPr>
-          <w:color w:val="CE181E"/>
-        </w:rPr>
-        <w:t>4.1.2 cos’ha di sbagliato la mail? E comunque se volete impostare l’inoltro automatico basta dirlo</w:t>
-      </w:r>
-    </w:p>
-    <w:p>
-      <w:pPr>
-        <w:pStyle w:val="Normal"/>
-        <w:spacing w:lineRule="auto" w:line="240" w:before="0" w:after="0"/>
-        <w:jc w:val="left"/>
-        <w:rPr/>
-      </w:pPr>
-      <w:r>
-        <w:rPr>
+        <w:rPr>
+          <w:rFonts w:ascii="Microsoft Sans Serif" w:hAnsi="Microsoft Sans Serif"/>
+        </w:rPr>
+      </w:pPr>
+      <w:r>
+        <w:rPr>
+          <w:rFonts w:ascii="Microsoft Sans Serif" w:hAnsi="Microsoft Sans Serif"/>
+          <w:color w:val="CE181E"/>
+        </w:rPr>
+        <w:t>-4.1.2 cos’ha di sbagliato la mail? E comunque se volete impostare l’inoltro automatico basta dirlo</w:t>
+      </w:r>
+    </w:p>
+    <w:p>
+      <w:pPr>
+        <w:pStyle w:val="Normal"/>
+        <w:spacing w:lineRule="auto" w:line="240" w:before="0" w:after="0"/>
+        <w:jc w:val="left"/>
+        <w:rPr>
+          <w:rFonts w:ascii="Microsoft Sans Serif" w:hAnsi="Microsoft Sans Serif"/>
+        </w:rPr>
+      </w:pPr>
+      <w:r>
+        <w:rPr>
+          <w:rFonts w:ascii="Microsoft Sans Serif" w:hAnsi="Microsoft Sans Serif"/>
           <w:color w:val="CE181E"/>
         </w:rPr>
         <w:t>-4.1.2 email verso i committenti: “il contenute” è sbagliato, la virgola deve essere sostituita con un punto</w:t>
@@ -807,10 +691,13 @@
         <w:pStyle w:val="Normal"/>
         <w:spacing w:lineRule="auto" w:line="240" w:before="0" w:after="0"/>
         <w:jc w:val="left"/>
-        <w:rPr/>
-      </w:pPr>
-      <w:r>
-        <w:rPr>
+        <w:rPr>
+          <w:rFonts w:ascii="Microsoft Sans Serif" w:hAnsi="Microsoft Sans Serif"/>
+        </w:rPr>
+      </w:pPr>
+      <w:r>
+        <w:rPr>
+          <w:rFonts w:ascii="Microsoft Sans Serif" w:hAnsi="Microsoft Sans Serif"/>
           <w:color w:val="CE181E"/>
         </w:rPr>
         <w:t>-4.2 tutto il capitolo: ha senso fare questa parte? Nel senso, non ne abbiamo mai fatte ne tanto meno verbalizzata nessuna, si tratterebbe di scrivere robe a caso fatte in date a caso, solo per rispettare un documento e non so neanche se al prof. Interessino</w:t>
@@ -821,10 +708,13 @@
         <w:pStyle w:val="Normal"/>
         <w:spacing w:lineRule="auto" w:line="240" w:before="0" w:after="0"/>
         <w:jc w:val="left"/>
-        <w:rPr/>
-      </w:pPr>
-      <w:r>
-        <w:rPr>
+        <w:rPr>
+          <w:rFonts w:ascii="Microsoft Sans Serif" w:hAnsi="Microsoft Sans Serif"/>
+        </w:rPr>
+      </w:pPr>
+      <w:r>
+        <w:rPr>
+          <w:rFonts w:ascii="Microsoft Sans Serif" w:hAnsi="Microsoft Sans Serif"/>
           <w:color w:val="CE181E"/>
         </w:rPr>
         <w:t xml:space="preserve">-4.2.1 Nomenclatura: non ha piu senso organizzare le date nel formato YYMMDD? così sono in ordine, altrimenti se si mette prima il giorno abbiamo tutte quelle fatto il giorno 1 di ogni mese, poi il 2 di ogni mese ecc... </w:t>
@@ -835,7 +725,9 @@
         <w:pStyle w:val="Normal"/>
         <w:spacing w:lineRule="auto" w:line="240" w:before="0" w:after="0"/>
         <w:jc w:val="left"/>
-        <w:rPr/>
+        <w:rPr>
+          <w:rFonts w:ascii="Microsoft Sans Serif" w:hAnsi="Microsoft Sans Serif"/>
+        </w:rPr>
       </w:pPr>
       <w:r>
         <w:rPr>
@@ -860,33 +752,28 @@
         <w:pStyle w:val="Normal"/>
         <w:spacing w:lineRule="auto" w:line="240" w:before="0" w:after="0"/>
         <w:jc w:val="left"/>
-        <w:rPr/>
-      </w:pPr>
-      <w:r>
-        <w:rPr>
-          <w:rFonts w:ascii="Microsoft Sans Serif" w:hAnsi="Microsoft Sans Serif"/>
-          <w:color w:val="CE181E"/>
-          <w:sz w:val="22"/>
-          <w:szCs w:val="22"/>
-        </w:rPr>
-        <w:t>-</w:t>
-      </w:r>
-      <w:r>
-        <w:rPr>
-          <w:rFonts w:ascii="Microsoft Sans Serif" w:hAnsi="Microsoft Sans Serif"/>
-          <w:color w:val="CE181E"/>
-          <w:sz w:val="22"/>
-          <w:szCs w:val="22"/>
-        </w:rPr>
-        <w:t>4.3.1”è responsabile unica “ non suona bene, forse un errore di battitura</w:t>
-      </w:r>
-    </w:p>
-    <w:p>
-      <w:pPr>
-        <w:pStyle w:val="Normal"/>
-        <w:spacing w:lineRule="auto" w:line="240" w:before="0" w:after="0"/>
-        <w:jc w:val="left"/>
-        <w:rPr/>
+        <w:rPr>
+          <w:rFonts w:ascii="Microsoft Sans Serif" w:hAnsi="Microsoft Sans Serif"/>
+        </w:rPr>
+      </w:pPr>
+      <w:r>
+        <w:rPr>
+          <w:rFonts w:ascii="Microsoft Sans Serif" w:hAnsi="Microsoft Sans Serif"/>
+          <w:color w:val="CE181E"/>
+          <w:sz w:val="22"/>
+          <w:szCs w:val="22"/>
+        </w:rPr>
+        <w:t>-4.3.1”è responsabile unica “ non suona bene, forse un errore di battitura</w:t>
+      </w:r>
+    </w:p>
+    <w:p>
+      <w:pPr>
+        <w:pStyle w:val="Normal"/>
+        <w:spacing w:lineRule="auto" w:line="240" w:before="0" w:after="0"/>
+        <w:jc w:val="left"/>
+        <w:rPr>
+          <w:rFonts w:ascii="Microsoft Sans Serif" w:hAnsi="Microsoft Sans Serif"/>
+        </w:rPr>
       </w:pPr>
       <w:r>
         <w:rPr>
@@ -903,7 +790,9 @@
         <w:pStyle w:val="Normal"/>
         <w:spacing w:lineRule="auto" w:line="240" w:before="0" w:after="0"/>
         <w:jc w:val="left"/>
-        <w:rPr/>
+        <w:rPr>
+          <w:rFonts w:ascii="Microsoft Sans Serif" w:hAnsi="Microsoft Sans Serif"/>
+        </w:rPr>
       </w:pPr>
       <w:r>
         <w:rPr>
@@ -920,41 +809,39 @@
         <w:pStyle w:val="Normal"/>
         <w:spacing w:lineRule="auto" w:line="240" w:before="0" w:after="0"/>
         <w:jc w:val="left"/>
-        <w:rPr/>
-      </w:pPr>
-      <w:r>
-        <w:rPr>
-          <w:rFonts w:ascii="Microsoft Sans Serif" w:hAnsi="Microsoft Sans Serif"/>
-          <w:color w:val="CE181E"/>
-          <w:sz w:val="22"/>
-          <w:szCs w:val="22"/>
-        </w:rPr>
-        <w:t>-</w:t>
-      </w:r>
-      <w:r>
-        <w:rPr>
-          <w:rFonts w:ascii="Microsoft Sans Serif" w:hAnsi="Microsoft Sans Serif"/>
-          <w:color w:val="CE181E"/>
-          <w:sz w:val="22"/>
-          <w:szCs w:val="22"/>
-        </w:rPr>
-        <w:t>4.5.1 “perché è quello che io e Davide sappiamo usare meglio visto che è stato spiegato a tos. “ non possiamo inserirlo in un documento ufficiale… bisogna trovare un’altra motivazione se vogliamo giustificarlo</w:t>
-      </w:r>
-    </w:p>
-    <w:p>
-      <w:pPr>
-        <w:pStyle w:val="Normal"/>
-        <w:spacing w:lineRule="auto" w:line="240" w:before="0" w:after="0"/>
-        <w:jc w:val="left"/>
-        <w:rPr>
-          <w:rFonts w:ascii="Microsoft Sans Serif" w:hAnsi="Microsoft Sans Serif"/>
-          <w:color w:val="CE181E"/>
-          <w:sz w:val="22"/>
-          <w:szCs w:val="22"/>
-        </w:rPr>
-      </w:pPr>
-      <w:r>
-        <w:rPr/>
+        <w:rPr>
+          <w:rFonts w:ascii="Microsoft Sans Serif" w:hAnsi="Microsoft Sans Serif"/>
+        </w:rPr>
+      </w:pPr>
+      <w:r>
+        <w:rPr>
+          <w:rFonts w:ascii="Microsoft Sans Serif" w:hAnsi="Microsoft Sans Serif"/>
+          <w:color w:val="CE181E"/>
+          <w:sz w:val="22"/>
+          <w:szCs w:val="22"/>
+        </w:rPr>
+        <w:t>-4.5.1 “perché è quello che io e Davide sappiamo usare meglio visto che è stato spiegato a tos. “ non possiamo inserirlo in un documento ufficiale… bisogna trovare un’altra motivazione se vogliamo giustificarlo</w:t>
+      </w:r>
+    </w:p>
+    <w:p>
+      <w:pPr>
+        <w:pStyle w:val="Normal"/>
+        <w:spacing w:lineRule="auto" w:line="240" w:before="0" w:after="0"/>
+        <w:jc w:val="left"/>
+        <w:rPr>
+          <w:rFonts w:ascii="Microsoft Sans Serif" w:hAnsi="Microsoft Sans Serif"/>
+          <w:color w:val="CE181E"/>
+          <w:sz w:val="22"/>
+          <w:szCs w:val="22"/>
+        </w:rPr>
+      </w:pPr>
+      <w:r>
+        <w:rPr>
+          <w:rFonts w:ascii="Microsoft Sans Serif" w:hAnsi="Microsoft Sans Serif"/>
+          <w:color w:val="CE181E"/>
+          <w:sz w:val="22"/>
+          <w:szCs w:val="22"/>
+        </w:rPr>
       </w:r>
     </w:p>
     <w:p>
@@ -964,8 +851,6 @@
         <w:jc w:val="center"/>
         <w:rPr>
           <w:rFonts w:ascii="Microsoft Sans Serif" w:hAnsi="Microsoft Sans Serif"/>
-          <w:sz w:val="22"/>
-          <w:szCs w:val="22"/>
         </w:rPr>
       </w:pPr>
       <w:r>
@@ -985,6 +870,7 @@
         <w:spacing w:lineRule="auto" w:line="240" w:before="0" w:after="0"/>
         <w:jc w:val="center"/>
         <w:rPr>
+          <w:rFonts w:ascii="Microsoft Sans Serif" w:hAnsi="Microsoft Sans Serif"/>
           <w:b/>
           <w:b/>
           <w:bCs/>
@@ -995,166 +881,490 @@
       <w:r>
         <w:rPr>
           <w:rFonts w:ascii="Microsoft Sans Serif" w:hAnsi="Microsoft Sans Serif"/>
-          <w:sz w:val="22"/>
-          <w:szCs w:val="22"/>
-        </w:rPr>
-      </w:r>
-    </w:p>
-    <w:p>
-      <w:pPr>
-        <w:pStyle w:val="Normal"/>
-        <w:spacing w:lineRule="auto" w:line="240" w:before="0" w:after="0"/>
-        <w:jc w:val="left"/>
-        <w:rPr>
-          <w:rFonts w:ascii="Microsoft Sans Serif" w:hAnsi="Microsoft Sans Serif"/>
-          <w:sz w:val="22"/>
-          <w:szCs w:val="22"/>
-        </w:rPr>
-      </w:pPr>
-      <w:r>
-        <w:rPr>
-          <w:rFonts w:ascii="Microsoft Sans Serif" w:hAnsi="Microsoft Sans Serif"/>
-          <w:sz w:val="22"/>
-          <w:szCs w:val="22"/>
-        </w:rPr>
-        <w:t>-Nella copertina gli analisti mi sembrano sbagliati (marco davanzo non deve esserci)</w:t>
-        <w:br/>
-        <w:t>-cambaire numero versione</w:t>
-        <w:br/>
-        <w:t>-l’elenco delle tabelle e delle figure come indice non le ha messe nessuno di noi nei documenti. Quindi o le inseriamo tutti o si tolgono (per motivi di tempo consiglio la seconda)</w:t>
-        <w:br/>
-        <w:t>-1.4.2 secondo punto mancano le virgolette e ci sono 2 puntni sulla I</w:t>
-        <w:br/>
-        <w:t>-1.5 scadenze modificare gli articoli dei documenti</w:t>
-        <w:br/>
-        <w:t>-a pagina 10, la prima riga è legata male con le altre: riformularla</w:t>
-        <w:br/>
-        <w:t>-sempre a pagina 10 nella terza e quarta formula scriverei a cosa si riferiscono quei numeri (bassi medi alti)</w:t>
-        <w:br/>
-        <w:t>-3.1: secondo me aggiungerei una spiegazione un po’ più approfondita prendendo spunto da pag.10 di visionTeam (opzionale)</w:t>
-        <w:br/>
-        <w:t>-4.1 su lettera di presentazione c’è scritto ”do” al posto di “di”</w:t>
-        <w:br/>
-        <w:t>-figura 3-5-7-9 non si vedono le linee. Se avevi salvato il diagramma cerca di rimetterlo.</w:t>
-        <w:br/>
-        <w:t>-4.2 su lettera di presentazione c’è scritto due volte il titolo</w:t>
-        <w:br/>
-        <w:t>-5.2.1 c’è la frase che inizia prima della tabella mentre dovrebbe essere dopo</w:t>
-        <w:br/>
-        <w:t>-manca capitolo 6</w:t>
-        <w:br/>
-      </w:r>
-    </w:p>
-    <w:p>
-      <w:pPr>
-        <w:pStyle w:val="Normal"/>
-        <w:spacing w:lineRule="auto" w:line="240" w:before="0" w:after="0"/>
-        <w:jc w:val="center"/>
-        <w:rPr>
-          <w:rFonts w:ascii="Microsoft Sans Serif" w:hAnsi="Microsoft Sans Serif"/>
-          <w:sz w:val="22"/>
-          <w:szCs w:val="22"/>
-        </w:rPr>
-      </w:pPr>
-      <w:r>
-        <w:rPr>
-          <w:rFonts w:ascii="Microsoft Sans Serif" w:hAnsi="Microsoft Sans Serif"/>
           <w:b/>
           <w:bCs/>
           <w:sz w:val="30"/>
           <w:szCs w:val="30"/>
         </w:rPr>
-        <w:t>Studio di fattibilità</w:t>
-      </w:r>
-    </w:p>
-    <w:p>
-      <w:pPr>
-        <w:pStyle w:val="Normal"/>
-        <w:spacing w:lineRule="auto" w:line="240" w:before="0" w:after="0"/>
-        <w:jc w:val="left"/>
-        <w:rPr>
-          <w:rFonts w:ascii="Microsoft Sans Serif" w:hAnsi="Microsoft Sans Serif"/>
-          <w:sz w:val="22"/>
-          <w:szCs w:val="22"/>
-        </w:rPr>
-      </w:pPr>
-      <w:r>
-        <w:rPr>
-          <w:rFonts w:ascii="Microsoft Sans Serif" w:hAnsi="Microsoft Sans Serif"/>
-          <w:sz w:val="22"/>
-          <w:szCs w:val="22"/>
-        </w:rPr>
-        <w:br/>
-        <w:t>-pagina di copertina da scrivere secondo le norme</w:t>
-        <w:br/>
-        <w:t>-tabella log da scrivere come le altre</w:t>
-        <w:br/>
-        <w:t>-indice</w:t>
-        <w:br/>
-        <w:t>-sembra che il carattere sia diverso dagli altri documenti (sembra meno grosso)</w:t>
-        <w:br/>
-        <w:t>-1.2 aggiornare con la G di glossario</w:t>
-        <w:br/>
-        <w:t>-4.4 toglierei “anche” dopo il punto alla prima riga e partirei subito con “il”</w:t>
-        <w:br/>
-        <w:t>-6.4 la prima frase è da rivedere</w:t>
-        <w:br/>
-        <w:t>-7.2 a metà della seconda riga c’è scritto ”od” al posto di “o di”</w:t>
-        <w:br/>
-        <w:t xml:space="preserve">-7.2 su </w:t>
-      </w:r>
-      <w:r>
-        <w:rPr>
-          <w:rFonts w:ascii="Microsoft Sans Serif" w:hAnsi="Microsoft Sans Serif"/>
-          <w:sz w:val="22"/>
-          <w:szCs w:val="22"/>
-          <w:u w:val="single"/>
-        </w:rPr>
-        <w:t>ethereum</w:t>
-      </w:r>
-      <w:r>
-        <w:rPr>
-          <w:rFonts w:ascii="Microsoft Sans Serif" w:hAnsi="Microsoft Sans Serif"/>
-          <w:sz w:val="22"/>
-          <w:szCs w:val="22"/>
-        </w:rPr>
-        <w:t xml:space="preserve"> c’è scritto “prorpio”</w:t>
-      </w:r>
-    </w:p>
-    <w:p>
-      <w:pPr>
-        <w:pStyle w:val="Normal"/>
-        <w:spacing w:lineRule="auto" w:line="240" w:before="0" w:after="0"/>
-        <w:ind w:left="2124" w:firstLine="708"/>
-        <w:jc w:val="left"/>
-        <w:rPr>
-          <w:rFonts w:ascii="Microsoft Sans Serif" w:hAnsi="Microsoft Sans Serif"/>
-          <w:sz w:val="22"/>
-          <w:szCs w:val="22"/>
-        </w:rPr>
-      </w:pPr>
-      <w:r>
-        <w:rPr>
-          <w:rFonts w:ascii="Microsoft Sans Serif" w:hAnsi="Microsoft Sans Serif"/>
-          <w:sz w:val="22"/>
-          <w:szCs w:val="22"/>
-        </w:rPr>
-      </w:r>
-    </w:p>
-    <w:p>
-      <w:pPr>
-        <w:pStyle w:val="Normal"/>
-        <w:spacing w:lineRule="auto" w:line="240" w:before="0" w:after="0"/>
-        <w:ind w:hanging="0"/>
+      </w:r>
+    </w:p>
+    <w:p>
+      <w:pPr>
+        <w:pStyle w:val="Normal"/>
+        <w:spacing w:lineRule="auto" w:line="240" w:before="0" w:after="0"/>
+        <w:jc w:val="left"/>
+        <w:rPr>
+          <w:rFonts w:ascii="Microsoft Sans Serif" w:hAnsi="Microsoft Sans Serif"/>
+        </w:rPr>
+      </w:pPr>
+      <w:r>
+        <w:rPr>
+          <w:rFonts w:ascii="Microsoft Sans Serif" w:hAnsi="Microsoft Sans Serif"/>
+          <w:sz w:val="22"/>
+          <w:szCs w:val="22"/>
+        </w:rPr>
+        <w:t>-Nella copertina gli analisti mi sembrano sbagliati (marco davanzo non deve esserci)</w:t>
+        <w:br/>
+        <w:t>-cambaire numero versione</w:t>
+        <w:br/>
+        <w:t>-l’elenco delle tabelle e delle figure come indice non le ha messe nessuno di noi nei documenti. Quindi o le inseriamo tutti o si tolgono (per motivi di tempo consiglio la seconda)</w:t>
+        <w:br/>
+        <w:t>-1.4.2 secondo punto mancano le virgolette e ci sono 2 puntni sulla I</w:t>
+        <w:br/>
+        <w:t>-1.5 scadenze modificare gli articoli dei documenti</w:t>
+        <w:br/>
+        <w:t>-a pagina 10, la prima riga è legata male con le altre: riformularla</w:t>
+        <w:br/>
+        <w:t>-sempre a pagina 10 nella terza e quarta formula scriverei a cosa si riferiscono quei numeri (bassi medi alti)</w:t>
+        <w:br/>
+        <w:t>-3.1: secondo me aggiungerei una spiegazione un po’ più approfondita prendendo spunto da pag.10 di visionTeam (opzionale)</w:t>
+        <w:br/>
+        <w:t>-4.1 su lettera di presentazione c’è scritto ”do” al posto di “di”</w:t>
+        <w:br/>
+        <w:t>-figura 3-5-7-9 non si vedono le linee. Se avevi salvato il diagramma cerca di rimetterlo.</w:t>
+        <w:br/>
+        <w:t>-4.2 su lettera di presentazione c’è scritto due volte il titolo</w:t>
+        <w:br/>
+        <w:t>-5.2.1 c’è la frase che inizia prima della tabella mentre dovrebbe essere dopo</w:t>
+        <w:br/>
+        <w:t>-manca capitolo 6</w:t>
+        <w:br/>
+      </w:r>
+    </w:p>
+    <w:p>
+      <w:pPr>
+        <w:pStyle w:val="Normal"/>
+        <w:spacing w:lineRule="auto" w:line="240" w:before="0" w:after="0"/>
         <w:jc w:val="center"/>
         <w:rPr>
           <w:rFonts w:ascii="Microsoft Sans Serif" w:hAnsi="Microsoft Sans Serif"/>
-          <w:b/>
+        </w:rPr>
+      </w:pPr>
+      <w:r>
+        <w:rPr>
+          <w:rFonts w:ascii="Microsoft Sans Serif" w:hAnsi="Microsoft Sans Serif"/>
           <w:b/>
           <w:bCs/>
           <w:sz w:val="30"/>
           <w:szCs w:val="30"/>
         </w:rPr>
+        <w:t>Studio di fattibilità</w:t>
+      </w:r>
+    </w:p>
+    <w:p>
+      <w:pPr>
+        <w:pStyle w:val="Normal"/>
+        <w:spacing w:lineRule="auto" w:line="240" w:before="0" w:after="0"/>
+        <w:jc w:val="left"/>
+        <w:rPr>
+          <w:rFonts w:ascii="Microsoft Sans Serif" w:hAnsi="Microsoft Sans Serif"/>
+        </w:rPr>
+      </w:pPr>
+      <w:r>
+        <w:rPr>
+          <w:rFonts w:ascii="Microsoft Sans Serif" w:hAnsi="Microsoft Sans Serif"/>
+          <w:sz w:val="22"/>
+          <w:szCs w:val="22"/>
+        </w:rPr>
+        <w:br/>
+        <w:t>-pagina di copertina da scrivere secondo le norme</w:t>
+        <w:br/>
+        <w:t>-tabella log da scrivere come le altre</w:t>
+        <w:br/>
+        <w:t>-indice</w:t>
+        <w:br/>
+        <w:t>-sembra che il carattere sia diverso dagli altri documenti (sembra meno grosso)</w:t>
+      </w:r>
+    </w:p>
+    <w:p>
+      <w:pPr>
+        <w:pStyle w:val="Normal"/>
+        <w:spacing w:lineRule="auto" w:line="240" w:before="0" w:after="0"/>
+        <w:jc w:val="left"/>
+        <w:rPr>
+          <w:rFonts w:ascii="Microsoft Sans Serif" w:hAnsi="Microsoft Sans Serif"/>
+        </w:rPr>
+      </w:pPr>
+      <w:r>
+        <w:rPr>
+          <w:rFonts w:ascii="Microsoft Sans Serif" w:hAnsi="Microsoft Sans Serif"/>
+          <w:color w:val="CE181E"/>
+          <w:sz w:val="22"/>
+          <w:szCs w:val="22"/>
+        </w:rPr>
+        <w:t>-</w:t>
+      </w:r>
+      <w:r>
+        <w:rPr>
+          <w:rFonts w:ascii="Microsoft Sans Serif" w:hAnsi="Microsoft Sans Serif"/>
+          <w:color w:val="CE181E"/>
+          <w:sz w:val="22"/>
+          <w:szCs w:val="22"/>
+        </w:rPr>
+        <w:t xml:space="preserve">1.1 lo scopo del documento non è quello indicato </w:t>
+      </w:r>
+      <w:r>
+        <w:rPr>
+          <w:rFonts w:ascii="Microsoft Sans Serif" w:hAnsi="Microsoft Sans Serif"/>
+          <w:color w:val="CE181E"/>
+          <w:sz w:val="22"/>
+          <w:szCs w:val="22"/>
+        </w:rPr>
+        <w:t>ma serve per razionalizzare l’analisi dei singoli capitolati e valutarne i pro e i contro…</w:t>
+      </w:r>
+      <w:r>
+        <w:rPr>
+          <w:rFonts w:ascii="Microsoft Sans Serif" w:hAnsi="Microsoft Sans Serif"/>
+          <w:sz w:val="22"/>
+          <w:szCs w:val="22"/>
+        </w:rPr>
+        <w:br/>
+        <w:t>-1.2 aggiornare con la G di glossario</w:t>
+      </w:r>
+    </w:p>
+    <w:p>
+      <w:pPr>
+        <w:pStyle w:val="Normal"/>
+        <w:spacing w:lineRule="auto" w:line="240" w:before="0" w:after="0"/>
+        <w:jc w:val="left"/>
+        <w:rPr>
+          <w:rFonts w:ascii="Microsoft Sans Serif" w:hAnsi="Microsoft Sans Serif"/>
+        </w:rPr>
+      </w:pPr>
+      <w:r>
+        <w:rPr>
+          <w:rFonts w:ascii="Microsoft Sans Serif" w:hAnsi="Microsoft Sans Serif"/>
+          <w:color w:val="CE181E"/>
+          <w:sz w:val="22"/>
+          <w:szCs w:val="22"/>
+        </w:rPr>
+        <w:t>-</w:t>
+      </w:r>
+      <w:r>
+        <w:rPr>
+          <w:rFonts w:ascii="Microsoft Sans Serif" w:hAnsi="Microsoft Sans Serif"/>
+          <w:color w:val="CE181E"/>
+          <w:sz w:val="22"/>
+          <w:szCs w:val="22"/>
+        </w:rPr>
+        <w:t>3.2 mancano delle virgole “[..] che, attraverso il sitema di Consumer/Producer,  reindirizza [..]“ e una s in sistema</w:t>
+      </w:r>
+    </w:p>
+    <w:p>
+      <w:pPr>
+        <w:pStyle w:val="Normal"/>
+        <w:spacing w:lineRule="auto" w:line="240" w:before="0" w:after="0"/>
+        <w:jc w:val="left"/>
+        <w:rPr>
+          <w:rFonts w:ascii="Microsoft Sans Serif" w:hAnsi="Microsoft Sans Serif"/>
+        </w:rPr>
+      </w:pPr>
+      <w:r>
+        <w:rPr>
+          <w:rFonts w:ascii="Microsoft Sans Serif" w:hAnsi="Microsoft Sans Serif"/>
+          <w:color w:val="CE181E"/>
+          <w:sz w:val="22"/>
+          <w:szCs w:val="22"/>
+        </w:rPr>
+        <w:t>-</w:t>
+      </w:r>
+      <w:r>
+        <w:rPr>
+          <w:rFonts w:ascii="Microsoft Sans Serif" w:hAnsi="Microsoft Sans Serif"/>
+          <w:color w:val="CE181E"/>
+          <w:sz w:val="22"/>
+          <w:szCs w:val="22"/>
+        </w:rPr>
+        <w:t>4.2 io toglierei  “allo svolgimento degli esercizi“ e cambierei “quest’ultimi “ mettendo “gli esercizi” e anche “in modo che essa possa eseguirli “ con “ in modo che possa risolvere lei stessa gli esercizi in modo corretto”</w:t>
+      </w:r>
+    </w:p>
+    <w:p>
+      <w:pPr>
+        <w:pStyle w:val="Normal"/>
+        <w:spacing w:lineRule="auto" w:line="240" w:before="0" w:after="0"/>
+        <w:jc w:val="left"/>
+        <w:rPr>
+          <w:rFonts w:ascii="Microsoft Sans Serif" w:hAnsi="Microsoft Sans Serif"/>
+        </w:rPr>
+      </w:pPr>
+      <w:r>
+        <w:rPr>
+          <w:rFonts w:ascii="Microsoft Sans Serif" w:hAnsi="Microsoft Sans Serif"/>
+          <w:color w:val="CE181E"/>
+          <w:sz w:val="22"/>
+          <w:szCs w:val="22"/>
+        </w:rPr>
+        <w:t>-4.3 i : a capo non si possono vedere… probabilmente c’è uno spazio di troppo</w:t>
+      </w:r>
+      <w:r>
+        <w:rPr>
+          <w:rFonts w:ascii="Microsoft Sans Serif" w:hAnsi="Microsoft Sans Serif"/>
+          <w:sz w:val="22"/>
+          <w:szCs w:val="22"/>
+        </w:rPr>
+        <w:br/>
+        <w:t>-4.4 toglierei “anche” dopo il punto alla prima riga e partirei subito con “il”</w:t>
+      </w:r>
+    </w:p>
+    <w:p>
+      <w:pPr>
+        <w:pStyle w:val="Normal"/>
+        <w:spacing w:lineRule="auto" w:line="240" w:before="0" w:after="0"/>
+        <w:jc w:val="left"/>
+        <w:rPr>
+          <w:rFonts w:ascii="Microsoft Sans Serif" w:hAnsi="Microsoft Sans Serif"/>
+        </w:rPr>
+      </w:pPr>
+      <w:r>
+        <w:rPr>
+          <w:rFonts w:ascii="Microsoft Sans Serif" w:hAnsi="Microsoft Sans Serif"/>
+          <w:color w:val="CE181E"/>
+          <w:sz w:val="22"/>
+          <w:szCs w:val="22"/>
+        </w:rPr>
+        <w:t>-</w:t>
+      </w:r>
+      <w:r>
+        <w:rPr>
+          <w:rFonts w:ascii="Microsoft Sans Serif" w:hAnsi="Microsoft Sans Serif"/>
+          <w:color w:val="CE181E"/>
+          <w:sz w:val="22"/>
+          <w:szCs w:val="22"/>
+        </w:rPr>
+        <w:t>5.1 aggiungerei “per la creazione di una skill custom”</w:t>
+      </w:r>
+    </w:p>
+    <w:p>
+      <w:pPr>
+        <w:pStyle w:val="Normal"/>
+        <w:spacing w:lineRule="auto" w:line="240" w:before="0" w:after="0"/>
+        <w:jc w:val="left"/>
+        <w:rPr>
+          <w:rFonts w:ascii="Microsoft Sans Serif" w:hAnsi="Microsoft Sans Serif"/>
+        </w:rPr>
+      </w:pPr>
+      <w:r>
+        <w:rPr>
+          <w:rFonts w:ascii="Microsoft Sans Serif" w:hAnsi="Microsoft Sans Serif"/>
+          <w:color w:val="CE181E"/>
+          <w:sz w:val="22"/>
+          <w:szCs w:val="22"/>
+        </w:rPr>
+        <w:t>-5.2 “eseguito” è nel genere sbagliato, dovrebbe essere “eseguite”</w:t>
+      </w:r>
+    </w:p>
+    <w:p>
+      <w:pPr>
+        <w:pStyle w:val="Normal"/>
+        <w:spacing w:lineRule="auto" w:line="240" w:before="0" w:after="0"/>
+        <w:jc w:val="left"/>
+        <w:rPr>
+          <w:rFonts w:ascii="Microsoft Sans Serif" w:hAnsi="Microsoft Sans Serif"/>
+        </w:rPr>
+      </w:pPr>
+      <w:r>
+        <w:rPr>
+          <w:rFonts w:ascii="Microsoft Sans Serif" w:hAnsi="Microsoft Sans Serif"/>
+          <w:color w:val="CE181E"/>
+          <w:sz w:val="22"/>
+          <w:szCs w:val="22"/>
+        </w:rPr>
+        <w:t>-5.4 non abbiamo inserito nessuna motivazione per non sceglierlo, secondo me basterebbe anche un “non ci ispirava”</w:t>
+      </w:r>
+    </w:p>
+    <w:p>
+      <w:pPr>
+        <w:pStyle w:val="Normal"/>
+        <w:spacing w:lineRule="auto" w:line="240" w:before="0" w:after="0"/>
+        <w:jc w:val="left"/>
+        <w:rPr>
+          <w:rFonts w:ascii="Microsoft Sans Serif" w:hAnsi="Microsoft Sans Serif"/>
+        </w:rPr>
+      </w:pPr>
+      <w:r>
+        <w:rPr>
+          <w:rFonts w:ascii="Microsoft Sans Serif" w:hAnsi="Microsoft Sans Serif"/>
+          <w:color w:val="CE181E"/>
+          <w:sz w:val="22"/>
+          <w:szCs w:val="22"/>
+        </w:rPr>
+        <w:t>-6.2 “i core drive di del framework di Octalysis. “</w:t>
+      </w:r>
+      <w:r>
+        <w:rPr>
+          <w:rFonts w:ascii="Microsoft Sans Serif" w:hAnsi="Microsoft Sans Serif"/>
+          <w:sz w:val="22"/>
+          <w:szCs w:val="22"/>
+        </w:rPr>
+        <w:br/>
+        <w:t xml:space="preserve">-6.4 la prima frase è da rivedere. </w:t>
+      </w:r>
+      <w:r>
+        <w:rPr>
+          <w:rFonts w:ascii="Microsoft Sans Serif" w:hAnsi="Microsoft Sans Serif"/>
+          <w:color w:val="CE181E"/>
+          <w:sz w:val="22"/>
+          <w:szCs w:val="22"/>
+        </w:rPr>
+        <w:t>Anche la seconda che manca qualcosa</w:t>
+      </w:r>
+    </w:p>
+    <w:p>
+      <w:pPr>
+        <w:pStyle w:val="Normal"/>
+        <w:spacing w:lineRule="auto" w:line="240" w:before="0" w:after="0"/>
+        <w:jc w:val="left"/>
+        <w:rPr>
+          <w:rFonts w:ascii="Microsoft Sans Serif" w:hAnsi="Microsoft Sans Serif"/>
+        </w:rPr>
+      </w:pPr>
+      <w:r>
+        <w:rPr>
+          <w:rFonts w:ascii="Microsoft Sans Serif" w:hAnsi="Microsoft Sans Serif"/>
+          <w:color w:val="CE181E"/>
+          <w:sz w:val="22"/>
+          <w:szCs w:val="22"/>
+        </w:rPr>
+        <w:t>-71 “webp” c’è una p in piu</w:t>
+      </w:r>
+      <w:r>
+        <w:rPr>
+          <w:rFonts w:ascii="Microsoft Sans Serif" w:hAnsi="Microsoft Sans Serif"/>
+          <w:sz w:val="22"/>
+          <w:szCs w:val="22"/>
+        </w:rPr>
+        <w:br/>
+        <w:t>-7.2 a metà della seconda riga c’è scritto ”od” al posto di “o di”</w:t>
+      </w:r>
+    </w:p>
+    <w:p>
+      <w:pPr>
+        <w:pStyle w:val="Normal"/>
+        <w:spacing w:lineRule="auto" w:line="240" w:before="0" w:after="0"/>
+        <w:jc w:val="left"/>
+        <w:rPr>
+          <w:rFonts w:ascii="Microsoft Sans Serif" w:hAnsi="Microsoft Sans Serif"/>
+        </w:rPr>
+      </w:pPr>
+      <w:r>
+        <w:rPr>
+          <w:rFonts w:ascii="Microsoft Sans Serif" w:hAnsi="Microsoft Sans Serif"/>
+          <w:color w:val="CE181E"/>
+          <w:sz w:val="22"/>
+          <w:szCs w:val="22"/>
+        </w:rPr>
+        <w:t>-</w:t>
+      </w:r>
+      <w:r>
+        <w:rPr>
+          <w:rFonts w:ascii="Microsoft Sans Serif" w:hAnsi="Microsoft Sans Serif"/>
+          <w:color w:val="CE181E"/>
+          <w:sz w:val="22"/>
+          <w:szCs w:val="22"/>
+        </w:rPr>
+        <w:t>7.2 “per le funzionalità del Governo, delle imprese, e dei cittadini. “ non si capisce cosa vogliate dire</w:t>
+      </w:r>
+      <w:r>
+        <w:rPr>
+          <w:rFonts w:ascii="Microsoft Sans Serif" w:hAnsi="Microsoft Sans Serif"/>
+          <w:sz w:val="22"/>
+          <w:szCs w:val="22"/>
+        </w:rPr>
+        <w:br/>
+        <w:t>-7.</w:t>
+      </w:r>
+      <w:r>
+        <w:rPr>
+          <w:rFonts w:ascii="Microsoft Sans Serif" w:hAnsi="Microsoft Sans Serif"/>
+          <w:sz w:val="22"/>
+          <w:szCs w:val="22"/>
+        </w:rPr>
+        <w:t>3</w:t>
+      </w:r>
+      <w:r>
+        <w:rPr>
+          <w:rFonts w:ascii="Microsoft Sans Serif" w:hAnsi="Microsoft Sans Serif"/>
+          <w:sz w:val="22"/>
+          <w:szCs w:val="22"/>
+        </w:rPr>
+        <w:t xml:space="preserve"> su </w:t>
+      </w:r>
+      <w:r>
+        <w:rPr>
+          <w:rFonts w:ascii="Microsoft Sans Serif" w:hAnsi="Microsoft Sans Serif"/>
+          <w:sz w:val="22"/>
+          <w:szCs w:val="22"/>
+          <w:u w:val="single"/>
+        </w:rPr>
+        <w:t>ethereum</w:t>
+      </w:r>
+      <w:r>
+        <w:rPr>
+          <w:rFonts w:ascii="Microsoft Sans Serif" w:hAnsi="Microsoft Sans Serif"/>
+          <w:sz w:val="22"/>
+          <w:szCs w:val="22"/>
+        </w:rPr>
+        <w:t xml:space="preserve"> c’è scritto “prorpio”</w:t>
+      </w:r>
+    </w:p>
+    <w:p>
+      <w:pPr>
+        <w:pStyle w:val="Normal"/>
+        <w:spacing w:lineRule="auto" w:line="240" w:before="0" w:after="0"/>
+        <w:jc w:val="left"/>
+        <w:rPr>
+          <w:rFonts w:ascii="Microsoft Sans Serif" w:hAnsi="Microsoft Sans Serif"/>
+          <w:color w:val="CE181E"/>
+        </w:rPr>
+      </w:pPr>
+      <w:r>
+        <w:rPr>
+          <w:rFonts w:ascii="Microsoft Sans Serif" w:hAnsi="Microsoft Sans Serif"/>
+          <w:color w:val="CE181E"/>
+          <w:sz w:val="22"/>
+          <w:szCs w:val="22"/>
+        </w:rPr>
+        <w:t>-</w:t>
+      </w:r>
+      <w:r>
+        <w:rPr>
+          <w:rFonts w:ascii="Microsoft Sans Serif" w:hAnsi="Microsoft Sans Serif"/>
+          <w:color w:val="CE181E"/>
+          <w:sz w:val="22"/>
+          <w:szCs w:val="22"/>
+        </w:rPr>
+        <w:t>7.4 manca una virgola dopo “innovativa”</w:t>
+      </w:r>
+    </w:p>
+    <w:p>
+      <w:pPr>
+        <w:pStyle w:val="Normal"/>
+        <w:spacing w:lineRule="auto" w:line="240" w:before="0" w:after="0"/>
+        <w:ind w:left="2124" w:firstLine="708"/>
+        <w:jc w:val="left"/>
+        <w:rPr>
+          <w:rFonts w:ascii="Microsoft Sans Serif" w:hAnsi="Microsoft Sans Serif"/>
+          <w:sz w:val="22"/>
+          <w:szCs w:val="22"/>
+        </w:rPr>
+      </w:pPr>
+      <w:r>
+        <w:rPr>
+          <w:rFonts w:ascii="Microsoft Sans Serif" w:hAnsi="Microsoft Sans Serif"/>
+          <w:sz w:val="22"/>
+          <w:szCs w:val="22"/>
+        </w:rPr>
+      </w:r>
+    </w:p>
+    <w:p>
+      <w:pPr>
+        <w:pStyle w:val="Normal"/>
+        <w:spacing w:lineRule="auto" w:line="240" w:before="0" w:after="0"/>
+        <w:ind w:hanging="0"/>
+        <w:jc w:val="center"/>
+        <w:rPr>
+          <w:rFonts w:ascii="Microsoft Sans Serif" w:hAnsi="Microsoft Sans Serif"/>
+        </w:rPr>
       </w:pPr>
       <w:r>
         <w:rPr>
@@ -1173,8 +1383,6 @@
         <w:spacing w:lineRule="auto" w:line="240" w:before="0" w:after="0"/>
         <w:rPr>
           <w:rFonts w:ascii="Microsoft Sans Serif" w:hAnsi="Microsoft Sans Serif"/>
-          <w:sz w:val="22"/>
-          <w:szCs w:val="22"/>
         </w:rPr>
       </w:pPr>
       <w:r>
@@ -1189,9 +1397,75 @@
         <w:br/>
         <w:t>-tabella modifiche tenendo conto dei ruoli definiti nel piano di progetto</w:t>
         <w:br/>
-        <w:t>-2.1 togliere la frase in maiuscolo</w:t>
-        <w:br/>
-        <w:t>-scopo del prodotto copialo da piano di progetto/norme di progetto</w:t>
+        <w:t>-</w:t>
+      </w:r>
+      <w:r>
+        <w:rPr>
+          <w:rFonts w:ascii="Microsoft Sans Serif" w:hAnsi="Microsoft Sans Serif"/>
+          <w:sz w:val="22"/>
+          <w:szCs w:val="22"/>
+        </w:rPr>
+        <w:t>1</w:t>
+      </w:r>
+      <w:r>
+        <w:rPr>
+          <w:rFonts w:ascii="Microsoft Sans Serif" w:hAnsi="Microsoft Sans Serif"/>
+          <w:sz w:val="22"/>
+          <w:szCs w:val="22"/>
+        </w:rPr>
+        <w:t>.1 togliere la frase in maiuscolo</w:t>
+        <w:br/>
+        <w:t>-</w:t>
+      </w:r>
+      <w:r>
+        <w:rPr>
+          <w:rFonts w:ascii="Microsoft Sans Serif" w:hAnsi="Microsoft Sans Serif"/>
+          <w:sz w:val="22"/>
+          <w:szCs w:val="22"/>
+        </w:rPr>
+        <w:t xml:space="preserve">1,2 </w:t>
+      </w:r>
+      <w:r>
+        <w:rPr>
+          <w:rFonts w:ascii="Microsoft Sans Serif" w:hAnsi="Microsoft Sans Serif"/>
+          <w:sz w:val="22"/>
+          <w:szCs w:val="22"/>
+        </w:rPr>
+        <w:t xml:space="preserve">scopo del prodotto copialo da piano di progetto/norme di progetto </w:t>
+      </w:r>
+      <w:r>
+        <w:rPr>
+          <w:rFonts w:ascii="Microsoft Sans Serif" w:hAnsi="Microsoft Sans Serif"/>
+          <w:color w:val="CE181E"/>
+          <w:sz w:val="22"/>
+          <w:szCs w:val="22"/>
+        </w:rPr>
+        <w:t>e rinominare il paragrafo a “scopo del documento”</w:t>
+      </w:r>
+    </w:p>
+    <w:p>
+      <w:pPr>
+        <w:pStyle w:val="Normal"/>
+        <w:spacing w:lineRule="auto" w:line="240" w:before="0" w:after="0"/>
+        <w:rPr>
+          <w:rFonts w:ascii="Microsoft Sans Serif" w:hAnsi="Microsoft Sans Serif"/>
+        </w:rPr>
+      </w:pPr>
+      <w:r>
+        <w:rPr>
+          <w:rFonts w:ascii="Microsoft Sans Serif" w:hAnsi="Microsoft Sans Serif"/>
+          <w:color w:val="CE181E"/>
+          <w:sz w:val="22"/>
+          <w:szCs w:val="22"/>
+        </w:rPr>
+        <w:t>-1.4 non ha senso andare alla pagina nuova quando quella precedente ha solo poche righe e il paragrafo è incompleto</w:t>
+      </w:r>
+      <w:r>
+        <w:rPr>
+          <w:rFonts w:ascii="Microsoft Sans Serif" w:hAnsi="Microsoft Sans Serif"/>
+          <w:sz w:val="22"/>
+          <w:szCs w:val="22"/>
+        </w:rPr>
         <w:br/>
         <w:t>-2.3 toglierei la frase della D sui documenti prodotti dal gruppo poiché nelle norme di progetto non è stata scritta.</w:t>
         <w:br/>
@@ -1293,13 +1567,18 @@
         <w:jc w:val="center"/>
         <w:rPr>
           <w:rFonts w:ascii="Microsoft Sans Serif" w:hAnsi="Microsoft Sans Serif"/>
-          <w:b/>
+        </w:rPr>
+      </w:pPr>
+      <w:r>
+        <w:rPr>
+          <w:rFonts w:ascii="Microsoft Sans Serif" w:hAnsi="Microsoft Sans Serif"/>
           <w:b/>
           <w:bCs/>
           <w:sz w:val="30"/>
           <w:szCs w:val="30"/>
         </w:rPr>
-      </w:pPr>
+        <w:t>Analisi dei requisiti</w:t>
+      </w:r>
       <w:r>
         <w:rPr>
           <w:rFonts w:ascii="Microsoft Sans Serif" w:hAnsi="Microsoft Sans Serif"/>
@@ -1308,25 +1587,724 @@
           <w:sz w:val="30"/>
           <w:szCs w:val="30"/>
         </w:rPr>
-        <w:t>Glossario:</w:t>
-      </w:r>
-    </w:p>
-    <w:p>
-      <w:pPr>
-        <w:pStyle w:val="Normal"/>
-        <w:spacing w:lineRule="auto" w:line="240" w:before="0" w:after="160"/>
-        <w:rPr>
-          <w:rFonts w:ascii="Microsoft Sans Serif" w:hAnsi="Microsoft Sans Serif"/>
-          <w:sz w:val="22"/>
-          <w:szCs w:val="22"/>
-        </w:rPr>
-      </w:pPr>
-      <w:r>
-        <w:rPr>
-          <w:rFonts w:ascii="Microsoft Sans Serif" w:hAnsi="Microsoft Sans Serif"/>
-          <w:sz w:val="22"/>
-          <w:szCs w:val="22"/>
-        </w:rPr>
+        <w:t>:</w:t>
+      </w:r>
+    </w:p>
+    <w:p>
+      <w:pPr>
+        <w:pStyle w:val="Normal"/>
+        <w:spacing w:lineRule="auto" w:line="240" w:before="0" w:after="0"/>
+        <w:jc w:val="left"/>
+        <w:rPr>
+          <w:rFonts w:ascii="Microsoft Sans Serif" w:hAnsi="Microsoft Sans Serif" w:eastAsia="Calibri" w:cs="" w:cstheme="minorBidi" w:eastAsiaTheme="minorHAnsi"/>
+          <w:b w:val="false"/>
+          <w:b w:val="false"/>
+          <w:bCs w:val="false"/>
+          <w:color w:val="CE181E"/>
+          <w:kern w:val="0"/>
+          <w:sz w:val="22"/>
+          <w:szCs w:val="22"/>
+          <w:lang w:val="it-IT" w:eastAsia="en-US" w:bidi="ar-SA"/>
+        </w:rPr>
+      </w:pPr>
+      <w:r>
+        <w:rPr>
+          <w:rFonts w:eastAsia="Calibri" w:cs="" w:cstheme="minorBidi" w:eastAsiaTheme="minorHAnsi" w:ascii="Microsoft Sans Serif" w:hAnsi="Microsoft Sans Serif"/>
+          <w:b w:val="false"/>
+          <w:bCs w:val="false"/>
+          <w:color w:val="CE181E"/>
+          <w:kern w:val="0"/>
+          <w:sz w:val="22"/>
+          <w:szCs w:val="22"/>
+          <w:lang w:val="it-IT" w:eastAsia="en-US" w:bidi="ar-SA"/>
+        </w:rPr>
+        <w:t>-mancano gli spazi dopo le G al pedice</w:t>
+      </w:r>
+    </w:p>
+    <w:p>
+      <w:pPr>
+        <w:pStyle w:val="Normal"/>
+        <w:spacing w:lineRule="auto" w:line="240" w:before="0" w:after="0"/>
+        <w:jc w:val="left"/>
+        <w:rPr>
+          <w:rFonts w:ascii="Microsoft Sans Serif" w:hAnsi="Microsoft Sans Serif" w:eastAsia="Calibri" w:cs="" w:cstheme="minorBidi" w:eastAsiaTheme="minorHAnsi"/>
+          <w:b w:val="false"/>
+          <w:b w:val="false"/>
+          <w:bCs w:val="false"/>
+          <w:color w:val="CE181E"/>
+          <w:kern w:val="0"/>
+          <w:sz w:val="22"/>
+          <w:szCs w:val="22"/>
+          <w:lang w:val="it-IT" w:eastAsia="en-US" w:bidi="ar-SA"/>
+        </w:rPr>
+      </w:pPr>
+      <w:r>
+        <w:rPr>
+          <w:rFonts w:eastAsia="Calibri" w:cs="" w:cstheme="minorBidi" w:eastAsiaTheme="minorHAnsi" w:ascii="Microsoft Sans Serif" w:hAnsi="Microsoft Sans Serif"/>
+          <w:b w:val="false"/>
+          <w:bCs w:val="false"/>
+          <w:color w:val="CE181E"/>
+          <w:kern w:val="0"/>
+          <w:sz w:val="22"/>
+          <w:szCs w:val="22"/>
+          <w:lang w:val="it-IT" w:eastAsia="en-US" w:bidi="ar-SA"/>
+        </w:rPr>
+        <w:t>-tabella del versionamento: nel gruppo non c’è nessun “pietro casarotto” (usare \pie dove serve il nome, o il relativo per ogni nome). Immagino che sia il mio nome, ma non ricordo di aver approvato il documento e di sicuro non l’ho fatto 3 giorni dopo la data di oggi. Inoltre il documento non ha ancora superato la verifica… capisco voler finire tutto e inventarci le cose, ma almeno non inventiamocele per il futuro….</w:t>
+      </w:r>
+    </w:p>
+    <w:p>
+      <w:pPr>
+        <w:pStyle w:val="Normal"/>
+        <w:spacing w:lineRule="auto" w:line="240" w:before="0" w:after="0"/>
+        <w:jc w:val="left"/>
+        <w:rPr>
+          <w:rFonts w:ascii="Microsoft Sans Serif" w:hAnsi="Microsoft Sans Serif" w:eastAsia="Calibri" w:cs="" w:cstheme="minorBidi" w:eastAsiaTheme="minorHAnsi"/>
+          <w:b w:val="false"/>
+          <w:b w:val="false"/>
+          <w:bCs w:val="false"/>
+          <w:color w:val="CE181E"/>
+          <w:kern w:val="0"/>
+          <w:sz w:val="22"/>
+          <w:szCs w:val="22"/>
+          <w:lang w:val="it-IT" w:eastAsia="en-US" w:bidi="ar-SA"/>
+        </w:rPr>
+      </w:pPr>
+      <w:r>
+        <w:rPr>
+          <w:rFonts w:eastAsia="Calibri" w:cs="" w:cstheme="minorBidi" w:eastAsiaTheme="minorHAnsi" w:ascii="Microsoft Sans Serif" w:hAnsi="Microsoft Sans Serif"/>
+          <w:b w:val="false"/>
+          <w:bCs w:val="false"/>
+          <w:color w:val="CE181E"/>
+          <w:kern w:val="0"/>
+          <w:sz w:val="22"/>
+          <w:szCs w:val="22"/>
+          <w:lang w:val="it-IT" w:eastAsia="en-US" w:bidi="ar-SA"/>
+        </w:rPr>
+        <w:t>-1.3 il carattere g va maiuscolo</w:t>
+      </w:r>
+    </w:p>
+    <w:p>
+      <w:pPr>
+        <w:pStyle w:val="Normal"/>
+        <w:spacing w:lineRule="auto" w:line="240" w:before="0" w:after="0"/>
+        <w:jc w:val="left"/>
+        <w:rPr>
+          <w:rFonts w:ascii="Microsoft Sans Serif" w:hAnsi="Microsoft Sans Serif" w:eastAsia="Calibri" w:cs="" w:cstheme="minorBidi" w:eastAsiaTheme="minorHAnsi"/>
+          <w:b w:val="false"/>
+          <w:b w:val="false"/>
+          <w:bCs w:val="false"/>
+          <w:color w:val="CE181E"/>
+          <w:kern w:val="0"/>
+          <w:sz w:val="22"/>
+          <w:szCs w:val="22"/>
+          <w:lang w:val="it-IT" w:eastAsia="en-US" w:bidi="ar-SA"/>
+        </w:rPr>
+      </w:pPr>
+      <w:r>
+        <w:rPr>
+          <w:rFonts w:eastAsia="Calibri" w:cs="" w:cstheme="minorBidi" w:eastAsiaTheme="minorHAnsi" w:ascii="Microsoft Sans Serif" w:hAnsi="Microsoft Sans Serif"/>
+          <w:b w:val="false"/>
+          <w:bCs w:val="false"/>
+          <w:color w:val="CE181E"/>
+          <w:kern w:val="0"/>
+          <w:sz w:val="22"/>
+          <w:szCs w:val="22"/>
+          <w:lang w:val="it-IT" w:eastAsia="en-US" w:bidi="ar-SA"/>
+        </w:rPr>
+        <w:t>-</w:t>
+      </w:r>
+      <w:r>
+        <w:rPr>
+          <w:rFonts w:eastAsia="Calibri" w:cs="" w:cstheme="minorBidi" w:eastAsiaTheme="minorHAnsi" w:ascii="Microsoft Sans Serif" w:hAnsi="Microsoft Sans Serif"/>
+          <w:b w:val="false"/>
+          <w:bCs w:val="false"/>
+          <w:color w:val="CE181E"/>
+          <w:kern w:val="0"/>
+          <w:sz w:val="22"/>
+          <w:szCs w:val="22"/>
+          <w:lang w:val="it-IT" w:eastAsia="en-US" w:bidi="ar-SA"/>
+        </w:rPr>
+        <w:t>2.1 manca il pedice a Plug-in , grafana ecc…</w:t>
+      </w:r>
+    </w:p>
+    <w:p>
+      <w:pPr>
+        <w:pStyle w:val="Normal"/>
+        <w:spacing w:lineRule="auto" w:line="240" w:before="0" w:after="0"/>
+        <w:jc w:val="left"/>
+        <w:rPr/>
+      </w:pPr>
+      <w:r>
+        <w:rPr>
+          <w:rFonts w:eastAsia="Calibri" w:cs="" w:ascii="Microsoft Sans Serif" w:hAnsi="Microsoft Sans Serif" w:cstheme="minorBidi" w:eastAsiaTheme="minorHAnsi"/>
+          <w:b w:val="false"/>
+          <w:bCs w:val="false"/>
+          <w:color w:val="CE181E"/>
+          <w:kern w:val="0"/>
+          <w:sz w:val="22"/>
+          <w:szCs w:val="22"/>
+          <w:lang w:val="it-IT" w:eastAsia="en-US" w:bidi="ar-SA"/>
+        </w:rPr>
+        <w:t>-</w:t>
+      </w:r>
+      <w:r>
+        <w:rPr>
+          <w:rFonts w:eastAsia="Calibri" w:cs="" w:ascii="Microsoft Sans Serif" w:hAnsi="Microsoft Sans Serif" w:cstheme="minorBidi" w:eastAsiaTheme="minorHAnsi"/>
+          <w:b w:val="false"/>
+          <w:bCs w:val="false"/>
+          <w:color w:val="CE181E"/>
+          <w:kern w:val="0"/>
+          <w:sz w:val="22"/>
+          <w:szCs w:val="22"/>
+          <w:lang w:val="it-IT" w:eastAsia="en-US" w:bidi="ar-SA"/>
+        </w:rPr>
+        <w:t xml:space="preserve">2.3 io </w:t>
+      </w:r>
+      <w:r>
+        <w:rPr>
+          <w:rFonts w:eastAsia="Calibri" w:cs="" w:ascii="Microsoft Sans Serif" w:hAnsi="Microsoft Sans Serif" w:cstheme="minorBidi" w:eastAsiaTheme="minorHAnsi"/>
+          <w:b w:val="false"/>
+          <w:bCs w:val="false"/>
+          <w:strike w:val="false"/>
+          <w:dstrike w:val="false"/>
+          <w:color w:val="CE181E"/>
+          <w:kern w:val="0"/>
+          <w:sz w:val="22"/>
+          <w:szCs w:val="22"/>
+          <w:lang w:val="it-IT" w:eastAsia="en-US" w:bidi="ar-SA"/>
+        </w:rPr>
+        <w:t>toglierei il secondo “di “ mettendo solo “i sistemi di raccolta e collezione “</w:t>
+      </w:r>
+    </w:p>
+    <w:p>
+      <w:pPr>
+        <w:pStyle w:val="Normal"/>
+        <w:spacing w:lineRule="auto" w:line="240" w:before="0" w:after="0"/>
+        <w:jc w:val="left"/>
+        <w:rPr/>
+      </w:pPr>
+      <w:r>
+        <w:rPr>
+          <w:rFonts w:eastAsia="Calibri" w:cs="" w:ascii="Microsoft Sans Serif" w:hAnsi="Microsoft Sans Serif" w:cstheme="minorBidi" w:eastAsiaTheme="minorHAnsi"/>
+          <w:b w:val="false"/>
+          <w:bCs w:val="false"/>
+          <w:strike w:val="false"/>
+          <w:dstrike w:val="false"/>
+          <w:color w:val="CE181E"/>
+          <w:kern w:val="0"/>
+          <w:sz w:val="22"/>
+          <w:szCs w:val="22"/>
+          <w:lang w:val="it-IT" w:eastAsia="en-US" w:bidi="ar-SA"/>
+        </w:rPr>
+        <w:t>-2.3 qui è scritto plugin e non Plug-in</w:t>
+      </w:r>
+    </w:p>
+    <w:p>
+      <w:pPr>
+        <w:pStyle w:val="Normal"/>
+        <w:spacing w:lineRule="auto" w:line="240" w:before="0" w:after="0"/>
+        <w:jc w:val="left"/>
+        <w:rPr/>
+      </w:pPr>
+      <w:r>
+        <w:rPr>
+          <w:rFonts w:eastAsia="Calibri" w:cs="" w:ascii="Microsoft Sans Serif" w:hAnsi="Microsoft Sans Serif" w:cstheme="minorBidi" w:eastAsiaTheme="minorHAnsi"/>
+          <w:b w:val="false"/>
+          <w:bCs w:val="false"/>
+          <w:strike w:val="false"/>
+          <w:dstrike w:val="false"/>
+          <w:color w:val="CE181E"/>
+          <w:kern w:val="0"/>
+          <w:sz w:val="22"/>
+          <w:szCs w:val="22"/>
+          <w:lang w:val="it-IT" w:eastAsia="en-US" w:bidi="ar-SA"/>
+        </w:rPr>
+        <w:t>-2.4.1 “Associare dei nodi della rete” da cambiare in “Associare i nodi della rete “</w:t>
+      </w:r>
+    </w:p>
+    <w:p>
+      <w:pPr>
+        <w:pStyle w:val="Normal"/>
+        <w:spacing w:lineRule="auto" w:line="240" w:before="0" w:after="0"/>
+        <w:jc w:val="left"/>
+        <w:rPr/>
+      </w:pPr>
+      <w:r>
+        <w:rPr>
+          <w:rFonts w:eastAsia="Calibri" w:cs="" w:ascii="Microsoft Sans Serif" w:hAnsi="Microsoft Sans Serif" w:cstheme="minorBidi" w:eastAsiaTheme="minorHAnsi"/>
+          <w:b w:val="false"/>
+          <w:bCs w:val="false"/>
+          <w:strike w:val="false"/>
+          <w:dstrike w:val="false"/>
+          <w:color w:val="CE181E"/>
+          <w:kern w:val="0"/>
+          <w:sz w:val="22"/>
+          <w:szCs w:val="22"/>
+          <w:lang w:val="it-IT" w:eastAsia="en-US" w:bidi="ar-SA"/>
+        </w:rPr>
+        <w:t>-3,1 “tenere sottocontrollo “ ha bisogno dello spazio tra “sotto” e “ controllo”</w:t>
+      </w:r>
+    </w:p>
+    <w:p>
+      <w:pPr>
+        <w:pStyle w:val="Normal"/>
+        <w:spacing w:lineRule="auto" w:line="240" w:before="0" w:after="0"/>
+        <w:jc w:val="left"/>
+        <w:rPr/>
+      </w:pPr>
+      <w:r>
+        <w:rPr>
+          <w:rFonts w:eastAsia="Calibri" w:cs="" w:ascii="Microsoft Sans Serif" w:hAnsi="Microsoft Sans Serif" w:cstheme="minorBidi" w:eastAsiaTheme="minorHAnsi"/>
+          <w:b w:val="false"/>
+          <w:bCs w:val="false"/>
+          <w:strike w:val="false"/>
+          <w:dstrike w:val="false"/>
+          <w:color w:val="CE181E"/>
+          <w:kern w:val="0"/>
+          <w:sz w:val="22"/>
+          <w:szCs w:val="22"/>
+          <w:lang w:val="it-IT" w:eastAsia="en-US" w:bidi="ar-SA"/>
+        </w:rPr>
+        <w:t>-3,2 non sono “frecce” ma “archi”</w:t>
+      </w:r>
+    </w:p>
+    <w:p>
+      <w:pPr>
+        <w:pStyle w:val="Normal"/>
+        <w:spacing w:lineRule="auto" w:line="240" w:before="0" w:after="0"/>
+        <w:jc w:val="left"/>
+        <w:rPr/>
+      </w:pPr>
+      <w:r>
+        <w:rPr>
+          <w:rFonts w:eastAsia="Calibri" w:cs="" w:ascii="Microsoft Sans Serif" w:hAnsi="Microsoft Sans Serif" w:cstheme="minorBidi" w:eastAsiaTheme="minorHAnsi"/>
+          <w:b w:val="false"/>
+          <w:bCs w:val="false"/>
+          <w:strike w:val="false"/>
+          <w:dstrike w:val="false"/>
+          <w:color w:val="CE181E"/>
+          <w:kern w:val="0"/>
+          <w:sz w:val="22"/>
+          <w:szCs w:val="22"/>
+          <w:lang w:val="it-IT" w:eastAsia="en-US" w:bidi="ar-SA"/>
+        </w:rPr>
+        <w:tab/>
+        <w:t>“causalità tra di esse” togliere “di esse” e mettere “variabili”</w:t>
+      </w:r>
+    </w:p>
+    <w:p>
+      <w:pPr>
+        <w:pStyle w:val="Normal"/>
+        <w:spacing w:lineRule="auto" w:line="240" w:before="0" w:after="0"/>
+        <w:jc w:val="left"/>
+        <w:rPr/>
+      </w:pPr>
+      <w:r>
+        <w:rPr>
+          <w:rFonts w:eastAsia="Calibri" w:cs="" w:ascii="Microsoft Sans Serif" w:hAnsi="Microsoft Sans Serif" w:cstheme="minorBidi" w:eastAsiaTheme="minorHAnsi"/>
+          <w:b w:val="false"/>
+          <w:bCs w:val="false"/>
+          <w:strike w:val="false"/>
+          <w:dstrike w:val="false"/>
+          <w:color w:val="CE181E"/>
+          <w:kern w:val="0"/>
+          <w:sz w:val="22"/>
+          <w:szCs w:val="22"/>
+          <w:lang w:val="it-IT" w:eastAsia="en-US" w:bidi="ar-SA"/>
+        </w:rPr>
+        <w:tab/>
+        <w:t>“modellizzare” non sono sicuro sia il termine giusto</w:t>
+      </w:r>
+    </w:p>
+    <w:p>
+      <w:pPr>
+        <w:pStyle w:val="Normal"/>
+        <w:spacing w:lineRule="auto" w:line="240" w:before="0" w:after="0"/>
+        <w:jc w:val="left"/>
+        <w:rPr/>
+      </w:pPr>
+      <w:r>
+        <w:rPr>
+          <w:rFonts w:eastAsia="Calibri" w:cs="" w:ascii="Microsoft Sans Serif" w:hAnsi="Microsoft Sans Serif" w:cstheme="minorBidi" w:eastAsiaTheme="minorHAnsi"/>
+          <w:b w:val="false"/>
+          <w:bCs w:val="false"/>
+          <w:strike w:val="false"/>
+          <w:dstrike w:val="false"/>
+          <w:color w:val="CE181E"/>
+          <w:kern w:val="0"/>
+          <w:sz w:val="22"/>
+          <w:szCs w:val="22"/>
+          <w:lang w:val="it-IT" w:eastAsia="en-US" w:bidi="ar-SA"/>
+        </w:rPr>
+        <w:t>-4.1 “definiscono interazioni” io aggiungerei un articolo</w:t>
+      </w:r>
+    </w:p>
+    <w:p>
+      <w:pPr>
+        <w:pStyle w:val="Normal"/>
+        <w:spacing w:lineRule="auto" w:line="240" w:before="0" w:after="0"/>
+        <w:jc w:val="left"/>
+        <w:rPr/>
+      </w:pPr>
+      <w:r>
+        <w:rPr>
+          <w:rFonts w:eastAsia="Calibri" w:cs="" w:ascii="Microsoft Sans Serif" w:hAnsi="Microsoft Sans Serif" w:cstheme="minorBidi" w:eastAsiaTheme="minorHAnsi"/>
+          <w:b w:val="false"/>
+          <w:bCs w:val="false"/>
+          <w:strike w:val="false"/>
+          <w:dstrike w:val="false"/>
+          <w:color w:val="CE181E"/>
+          <w:kern w:val="0"/>
+          <w:sz w:val="22"/>
+          <w:szCs w:val="22"/>
+          <w:lang w:val="it-IT" w:eastAsia="en-US" w:bidi="ar-SA"/>
+        </w:rPr>
+        <w:t>-4.3.1 io inserirei gli articoli almeno nel titolo “Inserimento definizione rete bayesiana “ diventerebbe “Inserimento della definizione di una rete bayesiana “ (come in tutti gli altri titoli dei casi d’uso)</w:t>
+      </w:r>
+    </w:p>
+    <w:p>
+      <w:pPr>
+        <w:pStyle w:val="Normal"/>
+        <w:spacing w:lineRule="auto" w:line="240" w:before="0" w:after="0"/>
+        <w:jc w:val="left"/>
+        <w:rPr/>
+      </w:pPr>
+      <w:r>
+        <w:rPr>
+          <w:rFonts w:eastAsia="Calibri" w:cs="" w:ascii="Microsoft Sans Serif" w:hAnsi="Microsoft Sans Serif" w:cstheme="minorBidi" w:eastAsiaTheme="minorHAnsi"/>
+          <w:b w:val="false"/>
+          <w:bCs w:val="false"/>
+          <w:strike w:val="false"/>
+          <w:dstrike w:val="false"/>
+          <w:color w:val="CE181E"/>
+          <w:kern w:val="0"/>
+          <w:sz w:val="22"/>
+          <w:szCs w:val="22"/>
+          <w:lang w:val="it-IT" w:eastAsia="en-US" w:bidi="ar-SA"/>
+        </w:rPr>
+        <w:t>-4.3.3 al punto 1: “text area” di solito viene usata con genere femminile, quindi no è “nel” ma “nella”</w:t>
+      </w:r>
+    </w:p>
+    <w:p>
+      <w:pPr>
+        <w:pStyle w:val="Normal"/>
+        <w:spacing w:lineRule="auto" w:line="240" w:before="0" w:after="0"/>
+        <w:jc w:val="left"/>
+        <w:rPr/>
+      </w:pPr>
+      <w:r>
+        <w:rPr>
+          <w:rFonts w:eastAsia="Calibri" w:cs="" w:ascii="Microsoft Sans Serif" w:hAnsi="Microsoft Sans Serif" w:cstheme="minorBidi" w:eastAsiaTheme="minorHAnsi"/>
+          <w:b w:val="false"/>
+          <w:bCs w:val="false"/>
+          <w:strike w:val="false"/>
+          <w:dstrike w:val="false"/>
+          <w:color w:val="CE181E"/>
+          <w:kern w:val="0"/>
+          <w:sz w:val="22"/>
+          <w:szCs w:val="22"/>
+          <w:lang w:val="it-IT" w:eastAsia="en-US" w:bidi="ar-SA"/>
+        </w:rPr>
+        <w:t>-4.3.4 manca un “di” nel titolo: “Associazione DI un nodo”</w:t>
+      </w:r>
+    </w:p>
+    <w:p>
+      <w:pPr>
+        <w:pStyle w:val="Normal"/>
+        <w:spacing w:lineRule="auto" w:line="240" w:before="0" w:after="0"/>
+        <w:jc w:val="left"/>
+        <w:rPr/>
+      </w:pPr>
+      <w:r>
+        <w:rPr>
+          <w:rFonts w:eastAsia="Calibri" w:cs="" w:ascii="Microsoft Sans Serif" w:hAnsi="Microsoft Sans Serif" w:cstheme="minorBidi" w:eastAsiaTheme="minorHAnsi"/>
+          <w:b w:val="false"/>
+          <w:bCs w:val="false"/>
+          <w:strike w:val="false"/>
+          <w:dstrike w:val="false"/>
+          <w:color w:val="CE181E"/>
+          <w:kern w:val="0"/>
+          <w:sz w:val="22"/>
+          <w:szCs w:val="22"/>
+          <w:lang w:val="it-IT" w:eastAsia="en-US" w:bidi="ar-SA"/>
+        </w:rPr>
+        <w:t>-figura3 ridurre le dimensioni per farla stare nella pagina superiore</w:t>
+      </w:r>
+    </w:p>
+    <w:p>
+      <w:pPr>
+        <w:pStyle w:val="Normal"/>
+        <w:spacing w:lineRule="auto" w:line="240" w:before="0" w:after="0"/>
+        <w:jc w:val="left"/>
+        <w:rPr/>
+      </w:pPr>
+      <w:r>
+        <w:rPr>
+          <w:rFonts w:eastAsia="Calibri" w:cs="" w:ascii="Microsoft Sans Serif" w:hAnsi="Microsoft Sans Serif" w:cstheme="minorBidi" w:eastAsiaTheme="minorHAnsi"/>
+          <w:b w:val="false"/>
+          <w:bCs w:val="false"/>
+          <w:strike w:val="false"/>
+          <w:dstrike w:val="false"/>
+          <w:color w:val="CE181E"/>
+          <w:kern w:val="0"/>
+          <w:sz w:val="22"/>
+          <w:szCs w:val="22"/>
+          <w:lang w:val="it-IT" w:eastAsia="en-US" w:bidi="ar-SA"/>
+        </w:rPr>
+        <w:t>-4.5.3 io invertirei “il flusso di interesse “ con “ad un nodo della rete “ per rendere la frase piu fluida</w:t>
+      </w:r>
+    </w:p>
+    <w:p>
+      <w:pPr>
+        <w:pStyle w:val="Normal"/>
+        <w:spacing w:lineRule="auto" w:line="240" w:before="0" w:after="0"/>
+        <w:jc w:val="left"/>
+        <w:rPr/>
+      </w:pPr>
+      <w:r>
+        <w:rPr>
+          <w:rFonts w:eastAsia="Calibri" w:cs="" w:ascii="Microsoft Sans Serif" w:hAnsi="Microsoft Sans Serif" w:cstheme="minorBidi" w:eastAsiaTheme="minorHAnsi"/>
+          <w:b w:val="false"/>
+          <w:bCs w:val="false"/>
+          <w:strike w:val="false"/>
+          <w:dstrike w:val="false"/>
+          <w:color w:val="CE181E"/>
+          <w:kern w:val="0"/>
+          <w:sz w:val="22"/>
+          <w:szCs w:val="22"/>
+          <w:lang w:val="it-IT" w:eastAsia="en-US" w:bidi="ar-SA"/>
+        </w:rPr>
+        <w:t>-4.3.10 qualcosa non mi torna nella frase “sezione alert di edit di un panel “ (e manca il punto finale)</w:t>
+      </w:r>
+    </w:p>
+    <w:p>
+      <w:pPr>
+        <w:pStyle w:val="Normal"/>
+        <w:spacing w:lineRule="auto" w:line="240" w:before="0" w:after="0"/>
+        <w:jc w:val="left"/>
+        <w:rPr/>
+      </w:pPr>
+      <w:r>
+        <w:rPr>
+          <w:rFonts w:eastAsia="Calibri" w:cs="" w:ascii="Microsoft Sans Serif" w:hAnsi="Microsoft Sans Serif" w:cstheme="minorBidi" w:eastAsiaTheme="minorHAnsi"/>
+          <w:b w:val="false"/>
+          <w:bCs w:val="false"/>
+          <w:strike w:val="false"/>
+          <w:dstrike w:val="false"/>
+          <w:color w:val="CE181E"/>
+          <w:kern w:val="0"/>
+          <w:sz w:val="22"/>
+          <w:szCs w:val="22"/>
+          <w:lang w:val="it-IT" w:eastAsia="en-US" w:bidi="ar-SA"/>
+        </w:rPr>
+        <w:tab/>
+        <w:t>sul punto 2 c’è uno spazio prima del ;</w:t>
+      </w:r>
+    </w:p>
+    <w:p>
+      <w:pPr>
+        <w:pStyle w:val="Normal"/>
+        <w:spacing w:lineRule="auto" w:line="240" w:before="0" w:after="0"/>
+        <w:jc w:val="left"/>
+        <w:rPr/>
+      </w:pPr>
+      <w:r>
+        <w:rPr>
+          <w:rFonts w:eastAsia="Calibri" w:cs="" w:ascii="Microsoft Sans Serif" w:hAnsi="Microsoft Sans Serif" w:cstheme="minorBidi" w:eastAsiaTheme="minorHAnsi"/>
+          <w:b w:val="false"/>
+          <w:bCs w:val="false"/>
+          <w:strike w:val="false"/>
+          <w:dstrike w:val="false"/>
+          <w:color w:val="CE181E"/>
+          <w:kern w:val="0"/>
+          <w:sz w:val="22"/>
+          <w:szCs w:val="22"/>
+          <w:lang w:val="it-IT" w:eastAsia="en-US" w:bidi="ar-SA"/>
+        </w:rPr>
+        <w:t>-4.3.11 le lettere accentate hanno un apostrofo al posto dell’accento</w:t>
+      </w:r>
+    </w:p>
+    <w:p>
+      <w:pPr>
+        <w:pStyle w:val="Normal"/>
+        <w:spacing w:lineRule="auto" w:line="240" w:before="0" w:after="0"/>
+        <w:jc w:val="left"/>
+        <w:rPr/>
+      </w:pPr>
+      <w:r>
+        <w:rPr>
+          <w:rFonts w:eastAsia="Calibri" w:cs="" w:ascii="Microsoft Sans Serif" w:hAnsi="Microsoft Sans Serif" w:cstheme="minorBidi" w:eastAsiaTheme="minorHAnsi"/>
+          <w:b w:val="false"/>
+          <w:bCs w:val="false"/>
+          <w:strike w:val="false"/>
+          <w:dstrike w:val="false"/>
+          <w:color w:val="CE181E"/>
+          <w:kern w:val="0"/>
+          <w:sz w:val="22"/>
+          <w:szCs w:val="22"/>
+          <w:lang w:val="it-IT" w:eastAsia="en-US" w:bidi="ar-SA"/>
+        </w:rPr>
+        <w:t>-4.3.12 “e esiste” manca la d dopo la congionzione</w:t>
+      </w:r>
+    </w:p>
+    <w:p>
+      <w:pPr>
+        <w:pStyle w:val="Normal"/>
+        <w:spacing w:lineRule="auto" w:line="240" w:before="0" w:after="0"/>
+        <w:jc w:val="left"/>
+        <w:rPr/>
+      </w:pPr>
+      <w:r>
+        <w:rPr>
+          <w:rFonts w:eastAsia="Calibri" w:cs="" w:ascii="Microsoft Sans Serif" w:hAnsi="Microsoft Sans Serif" w:cstheme="minorBidi" w:eastAsiaTheme="minorHAnsi"/>
+          <w:b w:val="false"/>
+          <w:bCs w:val="false"/>
+          <w:strike w:val="false"/>
+          <w:dstrike w:val="false"/>
+          <w:color w:val="CE181E"/>
+          <w:kern w:val="0"/>
+          <w:sz w:val="22"/>
+          <w:szCs w:val="22"/>
+          <w:lang w:val="it-IT" w:eastAsia="en-US" w:bidi="ar-SA"/>
+        </w:rPr>
+        <w:t>-4.4.1 “</w:t>
+      </w:r>
+      <w:r>
+        <w:rPr>
+          <w:rFonts w:eastAsia="Calibri" w:cs="" w:ascii="Microsoft Sans Serif" w:hAnsi="Microsoft Sans Serif" w:cstheme="minorBidi" w:eastAsiaTheme="minorHAnsi"/>
+          <w:b w:val="false"/>
+          <w:bCs w:val="false"/>
+          <w:strike w:val="false"/>
+          <w:dstrike w:val="false"/>
+          <w:color w:val="CE181E"/>
+          <w:kern w:val="0"/>
+          <w:sz w:val="22"/>
+          <w:szCs w:val="22"/>
+          <w:lang w:val="it-IT" w:eastAsia="en-US" w:bidi="ar-SA"/>
+        </w:rPr>
+        <w:t xml:space="preserve">monitoraggio (G) </w:t>
+      </w:r>
+      <w:r>
+        <w:rPr>
+          <w:rFonts w:eastAsia="Calibri" w:cs="" w:ascii="Microsoft Sans Serif" w:hAnsi="Microsoft Sans Serif" w:cstheme="minorBidi" w:eastAsiaTheme="minorHAnsi"/>
+          <w:b w:val="false"/>
+          <w:bCs w:val="false"/>
+          <w:strike w:val="false"/>
+          <w:dstrike w:val="false"/>
+          <w:color w:val="CE181E"/>
+          <w:kern w:val="0"/>
+          <w:sz w:val="22"/>
+          <w:szCs w:val="22"/>
+          <w:lang w:val="it-IT" w:eastAsia="en-US" w:bidi="ar-SA"/>
+        </w:rPr>
+        <w:t>“ la G va a pedice?</w:t>
+      </w:r>
+    </w:p>
+    <w:p>
+      <w:pPr>
+        <w:pStyle w:val="Normal"/>
+        <w:spacing w:lineRule="auto" w:line="240" w:before="0" w:after="0"/>
+        <w:jc w:val="left"/>
+        <w:rPr/>
+      </w:pPr>
+      <w:r>
+        <w:rPr>
+          <w:rFonts w:eastAsia="Calibri" w:cs="" w:ascii="Microsoft Sans Serif" w:hAnsi="Microsoft Sans Serif" w:cstheme="minorBidi" w:eastAsiaTheme="minorHAnsi"/>
+          <w:b w:val="false"/>
+          <w:bCs w:val="false"/>
+          <w:strike w:val="false"/>
+          <w:dstrike w:val="false"/>
+          <w:color w:val="CE181E"/>
+          <w:kern w:val="0"/>
+          <w:sz w:val="22"/>
+          <w:szCs w:val="22"/>
+          <w:lang w:val="it-IT" w:eastAsia="en-US" w:bidi="ar-SA"/>
+        </w:rPr>
+        <w:t>-5.2.1 RVC4 secondo me non è “compulsory”</w:t>
+      </w:r>
+    </w:p>
+    <w:p>
+      <w:pPr>
+        <w:pStyle w:val="Normal"/>
+        <w:spacing w:lineRule="auto" w:line="240" w:before="0" w:after="0"/>
+        <w:jc w:val="left"/>
+        <w:rPr/>
+      </w:pPr>
+      <w:r>
+        <w:rPr>
+          <w:rFonts w:eastAsia="Calibri" w:cs="" w:ascii="Microsoft Sans Serif" w:hAnsi="Microsoft Sans Serif" w:cstheme="minorBidi" w:eastAsiaTheme="minorHAnsi"/>
+          <w:b w:val="false"/>
+          <w:bCs w:val="false"/>
+          <w:strike w:val="false"/>
+          <w:dstrike w:val="false"/>
+          <w:color w:val="CE181E"/>
+          <w:kern w:val="0"/>
+          <w:sz w:val="22"/>
+          <w:szCs w:val="22"/>
+          <w:lang w:val="it-IT" w:eastAsia="en-US" w:bidi="ar-SA"/>
+        </w:rPr>
+        <w:t>-</w:t>
+      </w:r>
+      <w:r>
+        <w:rPr>
+          <w:rFonts w:eastAsia="Calibri" w:cs="" w:ascii="Microsoft Sans Serif" w:hAnsi="Microsoft Sans Serif" w:cstheme="minorBidi" w:eastAsiaTheme="minorHAnsi"/>
+          <w:b w:val="false"/>
+          <w:bCs w:val="false"/>
+          <w:strike w:val="false"/>
+          <w:dstrike w:val="false"/>
+          <w:color w:val="CE181E"/>
+          <w:kern w:val="0"/>
+          <w:sz w:val="22"/>
+          <w:szCs w:val="22"/>
+          <w:lang w:val="it-IT" w:eastAsia="en-US" w:bidi="ar-SA"/>
+        </w:rPr>
+        <w:t>5.2.2 non abbiamo i verbali, quindi basterebbe mettere “interno” nelle fonti della tabella 3</w:t>
+      </w:r>
+    </w:p>
+    <w:p>
+      <w:pPr>
+        <w:pStyle w:val="Normal"/>
+        <w:spacing w:lineRule="auto" w:line="240" w:before="0" w:after="0"/>
+        <w:jc w:val="left"/>
+        <w:rPr/>
+      </w:pPr>
+      <w:r>
+        <w:rPr>
+          <w:rFonts w:eastAsia="Calibri" w:cs="" w:ascii="Microsoft Sans Serif" w:hAnsi="Microsoft Sans Serif" w:cstheme="minorBidi" w:eastAsiaTheme="minorHAnsi"/>
+          <w:b w:val="false"/>
+          <w:bCs w:val="false"/>
+          <w:strike w:val="false"/>
+          <w:dstrike w:val="false"/>
+          <w:color w:val="CE181E"/>
+          <w:kern w:val="0"/>
+          <w:sz w:val="22"/>
+          <w:szCs w:val="22"/>
+          <w:lang w:val="it-IT" w:eastAsia="en-US" w:bidi="ar-SA"/>
+        </w:rPr>
+        <w:t>-6.1 da rivedere la prima frase, sembra esserci una ripetizione</w:t>
+      </w:r>
+    </w:p>
+    <w:p>
+      <w:pPr>
+        <w:pStyle w:val="Normal"/>
+        <w:spacing w:lineRule="auto" w:line="240" w:before="0" w:after="0"/>
+        <w:jc w:val="left"/>
+        <w:rPr/>
+      </w:pPr>
+      <w:r>
+        <w:rPr>
+          <w:rFonts w:eastAsia="Calibri" w:cs="" w:ascii="Microsoft Sans Serif" w:hAnsi="Microsoft Sans Serif" w:cstheme="minorBidi" w:eastAsiaTheme="minorHAnsi"/>
+          <w:b w:val="false"/>
+          <w:bCs w:val="false"/>
+          <w:strike w:val="false"/>
+          <w:dstrike w:val="false"/>
+          <w:color w:val="CE181E"/>
+          <w:kern w:val="0"/>
+          <w:sz w:val="22"/>
+          <w:szCs w:val="22"/>
+          <w:lang w:val="it-IT" w:eastAsia="en-US" w:bidi="ar-SA"/>
+        </w:rPr>
+        <w:t>-6.2 altra ripetizione nella frase “descrive le tipologie di requisiti e i requisiti appartenenti a quella tipologia “</w:t>
       </w:r>
     </w:p>
     <w:sectPr>
@@ -1348,7 +2326,6 @@
     <w:rPrDefault>
       <w:rPr>
         <w:rFonts w:ascii="Calibri" w:hAnsi="Calibri" w:eastAsia="Calibri" w:cs="" w:asciiTheme="minorHAnsi" w:cstheme="minorBidi" w:eastAsiaTheme="minorHAnsi" w:hAnsiTheme="minorHAnsi"/>
-        <w:sz w:val="22"/>
         <w:szCs w:val="22"/>
         <w:lang w:val="it-IT" w:eastAsia="en-US" w:bidi="ar-SA"/>
       </w:rPr>
@@ -1768,6 +2745,26 @@
       <w:lang w:val="zxx" w:eastAsia="zxx" w:bidi="zxx"/>
     </w:rPr>
   </w:style>
+  <w:style w:type="character" w:styleId="ListLabel1">
+    <w:name w:val="ListLabel 1"/>
+    <w:qFormat/>
+    <w:rPr>
+      <w:rFonts w:ascii="Microsoft Sans Serif" w:hAnsi="Microsoft Sans Serif"/>
+      <w:color w:val="CE181E"/>
+      <w:sz w:val="22"/>
+      <w:szCs w:val="22"/>
+    </w:rPr>
+  </w:style>
+  <w:style w:type="character" w:styleId="ListLabel2">
+    <w:name w:val="ListLabel 2"/>
+    <w:qFormat/>
+    <w:rPr>
+      <w:rFonts w:ascii="Microsoft Sans Serif" w:hAnsi="Microsoft Sans Serif"/>
+      <w:color w:val="CE181E"/>
+      <w:sz w:val="22"/>
+      <w:szCs w:val="22"/>
+    </w:rPr>
+  </w:style>
   <w:style w:type="paragraph" w:styleId="Titolo">
     <w:name w:val="Titolo"/>
     <w:basedOn w:val="Normal"/>

</xml_diff>